<commit_message>
Update JH Disease-Empire Essay F20.docx
</commit_message>
<xml_diff>
--- a/JH Disease-Empire Essay F20.docx
+++ b/JH Disease-Empire Essay F20.docx
@@ -38,6 +38,382 @@
       </w:pPr>
       <w:r>
         <w:rPr>
+          <w:rFonts w:ascii="Times New Roman" w:hAnsi="Times New Roman" w:cs="Times New Roman"/>
+          <w:noProof/>
+          <w:color w:val="FF0000"/>
+          <w:sz w:val="24"/>
+          <w:szCs w:val="24"/>
+        </w:rPr>
+        <mc:AlternateContent>
+          <mc:Choice Requires="wps">
+            <w:drawing>
+              <wp:anchor distT="45720" distB="45720" distL="114300" distR="114300" simplePos="0" relativeHeight="251663360" behindDoc="0" locked="0" layoutInCell="1" allowOverlap="1" wp14:anchorId="0680B205" wp14:editId="4A39A3E0">
+                <wp:simplePos x="0" y="0"/>
+                <wp:positionH relativeFrom="column">
+                  <wp:posOffset>4067175</wp:posOffset>
+                </wp:positionH>
+                <wp:positionV relativeFrom="paragraph">
+                  <wp:posOffset>1019175</wp:posOffset>
+                </wp:positionV>
+                <wp:extent cx="1933575" cy="809625"/>
+                <wp:effectExtent l="0" t="0" r="9525" b="9525"/>
+                <wp:wrapSquare wrapText="bothSides"/>
+                <wp:docPr id="2" name="Text Box 2"/>
+                <wp:cNvGraphicFramePr>
+                  <a:graphicFrameLocks xmlns:a="http://schemas.openxmlformats.org/drawingml/2006/main"/>
+                </wp:cNvGraphicFramePr>
+                <a:graphic xmlns:a="http://schemas.openxmlformats.org/drawingml/2006/main">
+                  <a:graphicData uri="http://schemas.microsoft.com/office/word/2010/wordprocessingShape">
+                    <wps:wsp>
+                      <wps:cNvSpPr txBox="1">
+                        <a:spLocks noChangeArrowheads="1"/>
+                      </wps:cNvSpPr>
+                      <wps:spPr bwMode="auto">
+                        <a:xfrm>
+                          <a:off x="0" y="0"/>
+                          <a:ext cx="1933575" cy="809625"/>
+                        </a:xfrm>
+                        <a:prstGeom prst="rect">
+                          <a:avLst/>
+                        </a:prstGeom>
+                        <a:solidFill>
+                          <a:schemeClr val="accent2">
+                            <a:lumMod val="20000"/>
+                            <a:lumOff val="80000"/>
+                          </a:schemeClr>
+                        </a:solidFill>
+                        <a:ln w="9525">
+                          <a:noFill/>
+                          <a:miter lim="800000"/>
+                          <a:headEnd/>
+                          <a:tailEnd/>
+                        </a:ln>
+                      </wps:spPr>
+                      <wps:txbx>
+                        <w:txbxContent>
+                          <w:p>
+                            <w:pPr>
+                              <w:rPr>
+                                <w:rFonts w:ascii="Garamond" w:hAnsi="Garamond"/>
+                                <w:sz w:val="24"/>
+                                <w:szCs w:val="24"/>
+                              </w:rPr>
+                            </w:pPr>
+                            <w:r>
+                              <w:rPr>
+                                <w:rFonts w:ascii="Garamond" w:hAnsi="Garamond"/>
+                                <w:b/>
+                                <w:bCs/>
+                                <w:sz w:val="24"/>
+                                <w:szCs w:val="24"/>
+                              </w:rPr>
+                              <w:t>Keywords</w:t>
+                            </w:r>
+                            <w:r>
+                              <w:rPr>
+                                <w:rFonts w:ascii="Garamond" w:hAnsi="Garamond"/>
+                                <w:sz w:val="24"/>
+                                <w:szCs w:val="24"/>
+                              </w:rPr>
+                              <w:t>: American imperialism; empire; ecology and disease; New Word</w:t>
+                            </w:r>
+                          </w:p>
+                        </w:txbxContent>
+                      </wps:txbx>
+                      <wps:bodyPr rot="0" vert="horz" wrap="square" lIns="91440" tIns="45720" rIns="91440" bIns="45720" anchor="t" anchorCtr="0">
+                        <a:noAutofit/>
+                      </wps:bodyPr>
+                    </wps:wsp>
+                  </a:graphicData>
+                </a:graphic>
+                <wp14:sizeRelH relativeFrom="margin">
+                  <wp14:pctWidth>0</wp14:pctWidth>
+                </wp14:sizeRelH>
+                <wp14:sizeRelV relativeFrom="margin">
+                  <wp14:pctHeight>0</wp14:pctHeight>
+                </wp14:sizeRelV>
+              </wp:anchor>
+            </w:drawing>
+          </mc:Choice>
+          <mc:Fallback>
+            <w:pict>
+              <v:shapetype w14:anchorId="0680B205" id="_x0000_t202" coordsize="21600,21600" o:spt="202" path="m,l,21600r21600,l21600,xe">
+                <v:stroke joinstyle="miter"/>
+                <v:path gradientshapeok="t" o:connecttype="rect"/>
+              </v:shapetype>
+              <v:shape id="Text Box 2" o:spid="_x0000_s1026" type="#_x0000_t202" style="position:absolute;margin-left:320.25pt;margin-top:80.25pt;width:152.25pt;height:63.75pt;z-index:251663360;visibility:visible;mso-wrap-style:square;mso-width-percent:0;mso-height-percent:0;mso-wrap-distance-left:9pt;mso-wrap-distance-top:3.6pt;mso-wrap-distance-right:9pt;mso-wrap-distance-bottom:3.6pt;mso-position-horizontal:absolute;mso-position-horizontal-relative:text;mso-position-vertical:absolute;mso-position-vertical-relative:text;mso-width-percent:0;mso-height-percent:0;mso-width-relative:margin;mso-height-relative:margin;v-text-anchor:top" o:gfxdata="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" fillcolor="#fbe4d5 [661]" stroked="f">
+                <v:textbox>
+                  <w:txbxContent>
+                    <w:p>
+                      <w:pPr>
+                        <w:rPr>
+                          <w:rFonts w:ascii="Garamond" w:hAnsi="Garamond"/>
+                          <w:sz w:val="24"/>
+                          <w:szCs w:val="24"/>
+                        </w:rPr>
+                      </w:pPr>
+                      <w:r>
+                        <w:rPr>
+                          <w:rFonts w:ascii="Garamond" w:hAnsi="Garamond"/>
+                          <w:b/>
+                          <w:bCs/>
+                          <w:sz w:val="24"/>
+                          <w:szCs w:val="24"/>
+                        </w:rPr>
+                        <w:t>Keywords</w:t>
+                      </w:r>
+                      <w:r>
+                        <w:rPr>
+                          <w:rFonts w:ascii="Garamond" w:hAnsi="Garamond"/>
+                          <w:sz w:val="24"/>
+                          <w:szCs w:val="24"/>
+                        </w:rPr>
+                        <w:t>: American imperialism; empire; ecology and disease; New Word</w:t>
+                      </w:r>
+                    </w:p>
+                  </w:txbxContent>
+                </v:textbox>
+                <w10:wrap type="square"/>
+              </v:shape>
+            </w:pict>
+          </mc:Fallback>
+        </mc:AlternateContent>
+      </w:r>
+      <w:r>
+        <w:rPr>
+          <w:rFonts w:ascii="Times New Roman" w:hAnsi="Times New Roman" w:cs="Times New Roman"/>
+          <w:noProof/>
+          <w:color w:val="FF0000"/>
+          <w:sz w:val="24"/>
+          <w:szCs w:val="24"/>
+        </w:rPr>
+        <mc:AlternateContent>
+          <mc:Choice Requires="wps">
+            <w:drawing>
+              <wp:anchor distT="45720" distB="45720" distL="114300" distR="114300" simplePos="0" relativeHeight="251661312" behindDoc="0" locked="0" layoutInCell="1" allowOverlap="1" wp14:anchorId="4AE981DC" wp14:editId="00FC1DB0">
+                <wp:simplePos x="0" y="0"/>
+                <wp:positionH relativeFrom="margin">
+                  <wp:posOffset>4086225</wp:posOffset>
+                </wp:positionH>
+                <wp:positionV relativeFrom="paragraph">
+                  <wp:posOffset>342900</wp:posOffset>
+                </wp:positionV>
+                <wp:extent cx="1914525" cy="533400"/>
+                <wp:effectExtent l="0" t="0" r="9525" b="0"/>
+                <wp:wrapSquare wrapText="bothSides"/>
+                <wp:docPr id="1" name="Text Box 2"/>
+                <wp:cNvGraphicFramePr>
+                  <a:graphicFrameLocks xmlns:a="http://schemas.openxmlformats.org/drawingml/2006/main"/>
+                </wp:cNvGraphicFramePr>
+                <a:graphic xmlns:a="http://schemas.openxmlformats.org/drawingml/2006/main">
+                  <a:graphicData uri="http://schemas.microsoft.com/office/word/2010/wordprocessingShape">
+                    <wps:wsp>
+                      <wps:cNvSpPr txBox="1">
+                        <a:spLocks noChangeArrowheads="1"/>
+                      </wps:cNvSpPr>
+                      <wps:spPr bwMode="auto">
+                        <a:xfrm>
+                          <a:off x="0" y="0"/>
+                          <a:ext cx="1914525" cy="533400"/>
+                        </a:xfrm>
+                        <a:prstGeom prst="rect">
+                          <a:avLst/>
+                        </a:prstGeom>
+                        <a:solidFill>
+                          <a:schemeClr val="accent2">
+                            <a:lumMod val="20000"/>
+                            <a:lumOff val="80000"/>
+                          </a:schemeClr>
+                        </a:solidFill>
+                        <a:ln w="9525">
+                          <a:noFill/>
+                          <a:miter lim="800000"/>
+                          <a:headEnd/>
+                          <a:tailEnd/>
+                        </a:ln>
+                      </wps:spPr>
+                      <wps:txbx>
+                        <w:txbxContent>
+                          <w:p>
+                            <w:pPr>
+                              <w:rPr>
+                                <w:rFonts w:ascii="Garamond" w:hAnsi="Garamond"/>
+                                <w:sz w:val="24"/>
+                                <w:szCs w:val="24"/>
+                              </w:rPr>
+                            </w:pPr>
+                            <w:r>
+                              <w:rPr>
+                                <w:rFonts w:ascii="Garamond" w:hAnsi="Garamond"/>
+                                <w:b/>
+                                <w:bCs/>
+                                <w:sz w:val="24"/>
+                                <w:szCs w:val="24"/>
+                              </w:rPr>
+                              <w:t>Essay</w:t>
+                            </w:r>
+                            <w:r>
+                              <w:rPr>
+                                <w:rFonts w:ascii="Garamond" w:hAnsi="Garamond"/>
+                                <w:b/>
+                                <w:bCs/>
+                                <w:sz w:val="24"/>
+                                <w:szCs w:val="24"/>
+                              </w:rPr>
+                              <w:t xml:space="preserve"> </w:t>
+                            </w:r>
+                            <w:r>
+                              <w:rPr>
+                                <w:rFonts w:ascii="Garamond" w:hAnsi="Garamond"/>
+                                <w:b/>
+                                <w:bCs/>
+                                <w:sz w:val="24"/>
+                                <w:szCs w:val="24"/>
+                              </w:rPr>
+                              <w:t>Date</w:t>
+                            </w:r>
+                            <w:r>
+                              <w:rPr>
+                                <w:rFonts w:ascii="Garamond" w:hAnsi="Garamond"/>
+                                <w:b/>
+                                <w:bCs/>
+                                <w:sz w:val="24"/>
+                                <w:szCs w:val="24"/>
+                              </w:rPr>
+                              <w:t>:</w:t>
+                            </w:r>
+                            <w:r>
+                              <w:rPr>
+                                <w:rFonts w:ascii="Garamond" w:hAnsi="Garamond"/>
+                                <w:sz w:val="24"/>
+                                <w:szCs w:val="24"/>
+                              </w:rPr>
+                              <w:t xml:space="preserve"> October 23</w:t>
+                            </w:r>
+                            <w:r>
+                              <w:rPr>
+                                <w:rFonts w:ascii="Garamond" w:hAnsi="Garamond"/>
+                                <w:sz w:val="24"/>
+                                <w:szCs w:val="24"/>
+                                <w:vertAlign w:val="superscript"/>
+                              </w:rPr>
+                              <w:t>rd</w:t>
+                            </w:r>
+                            <w:r>
+                              <w:rPr>
+                                <w:rFonts w:ascii="Garamond" w:hAnsi="Garamond"/>
+                                <w:sz w:val="24"/>
+                                <w:szCs w:val="24"/>
+                              </w:rPr>
+                              <w:t>, 2020</w:t>
+                            </w:r>
+                          </w:p>
+                        </w:txbxContent>
+                      </wps:txbx>
+                      <wps:bodyPr rot="0" vert="horz" wrap="square" lIns="91440" tIns="45720" rIns="91440" bIns="45720" anchor="t" anchorCtr="0">
+                        <a:noAutofit/>
+                      </wps:bodyPr>
+                    </wps:wsp>
+                  </a:graphicData>
+                </a:graphic>
+                <wp14:sizeRelH relativeFrom="margin">
+                  <wp14:pctWidth>0</wp14:pctWidth>
+                </wp14:sizeRelH>
+                <wp14:sizeRelV relativeFrom="margin">
+                  <wp14:pctHeight>0</wp14:pctHeight>
+                </wp14:sizeRelV>
+              </wp:anchor>
+            </w:drawing>
+          </mc:Choice>
+          <mc:Fallback>
+            <w:pict>
+              <v:shape w14:anchorId="4AE981DC" id="_x0000_s1027" type="#_x0000_t202" style="position:absolute;margin-left:321.75pt;margin-top:27pt;width:150.75pt;height:42pt;z-index:251661312;visibility:visible;mso-wrap-style:square;mso-width-percent:0;mso-height-percent:0;mso-wrap-distance-left:9pt;mso-wrap-distance-top:3.6pt;mso-wrap-distance-right:9pt;mso-wrap-distance-bottom:3.6pt;mso-position-horizontal:absolute;mso-position-horizontal-relative:margin;mso-position-vertical:absolute;mso-position-vertical-relative:text;mso-width-percent:0;mso-height-percent:0;mso-width-relative:margin;mso-height-relative:margin;v-text-anchor:top" o:gfxdata="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" fillcolor="#fbe4d5 [661]" stroked="f">
+                <v:textbox>
+                  <w:txbxContent>
+                    <w:p>
+                      <w:pPr>
+                        <w:rPr>
+                          <w:rFonts w:ascii="Garamond" w:hAnsi="Garamond"/>
+                          <w:sz w:val="24"/>
+                          <w:szCs w:val="24"/>
+                        </w:rPr>
+                      </w:pPr>
+                      <w:r>
+                        <w:rPr>
+                          <w:rFonts w:ascii="Garamond" w:hAnsi="Garamond"/>
+                          <w:b/>
+                          <w:bCs/>
+                          <w:sz w:val="24"/>
+                          <w:szCs w:val="24"/>
+                        </w:rPr>
+                        <w:t>Essay</w:t>
+                      </w:r>
+                      <w:r>
+                        <w:rPr>
+                          <w:rFonts w:ascii="Garamond" w:hAnsi="Garamond"/>
+                          <w:b/>
+                          <w:bCs/>
+                          <w:sz w:val="24"/>
+                          <w:szCs w:val="24"/>
+                        </w:rPr>
+                        <w:t xml:space="preserve"> </w:t>
+                      </w:r>
+                      <w:r>
+                        <w:rPr>
+                          <w:rFonts w:ascii="Garamond" w:hAnsi="Garamond"/>
+                          <w:b/>
+                          <w:bCs/>
+                          <w:sz w:val="24"/>
+                          <w:szCs w:val="24"/>
+                        </w:rPr>
+                        <w:t>Date</w:t>
+                      </w:r>
+                      <w:r>
+                        <w:rPr>
+                          <w:rFonts w:ascii="Garamond" w:hAnsi="Garamond"/>
+                          <w:b/>
+                          <w:bCs/>
+                          <w:sz w:val="24"/>
+                          <w:szCs w:val="24"/>
+                        </w:rPr>
+                        <w:t>:</w:t>
+                      </w:r>
+                      <w:r>
+                        <w:rPr>
+                          <w:rFonts w:ascii="Garamond" w:hAnsi="Garamond"/>
+                          <w:sz w:val="24"/>
+                          <w:szCs w:val="24"/>
+                        </w:rPr>
+                        <w:t xml:space="preserve"> October 23</w:t>
+                      </w:r>
+                      <w:r>
+                        <w:rPr>
+                          <w:rFonts w:ascii="Garamond" w:hAnsi="Garamond"/>
+                          <w:sz w:val="24"/>
+                          <w:szCs w:val="24"/>
+                          <w:vertAlign w:val="superscript"/>
+                        </w:rPr>
+                        <w:t>rd</w:t>
+                      </w:r>
+                      <w:r>
+                        <w:rPr>
+                          <w:rFonts w:ascii="Garamond" w:hAnsi="Garamond"/>
+                          <w:sz w:val="24"/>
+                          <w:szCs w:val="24"/>
+                        </w:rPr>
+                        <w:t>, 2020</w:t>
+                      </w:r>
+                    </w:p>
+                  </w:txbxContent>
+                </v:textbox>
+                <w10:wrap type="square" anchorx="margin"/>
+              </v:shape>
+            </w:pict>
+          </mc:Fallback>
+        </mc:AlternateContent>
+      </w:r>
+      <w:r>
+        <w:rPr>
           <w:rFonts w:ascii="Garamond" w:hAnsi="Garamond" w:cs="Times New Roman"/>
           <w:sz w:val="24"/>
           <w:szCs w:val="24"/>
@@ -65,503 +441,1205 @@
           <w:szCs w:val="24"/>
         </w:rPr>
       </w:pPr>
+      <w:r>
+        <w:rPr>
+          <w:rFonts w:ascii="Times New Roman" w:hAnsi="Times New Roman" w:cs="Times New Roman"/>
+          <w:noProof/>
+          <w:color w:val="FF0000"/>
+          <w:sz w:val="24"/>
+          <w:szCs w:val="24"/>
+        </w:rPr>
+        <mc:AlternateContent>
+          <mc:Choice Requires="wps">
+            <w:drawing>
+              <wp:anchor distT="45720" distB="45720" distL="114300" distR="114300" simplePos="0" relativeHeight="251659264" behindDoc="0" locked="0" layoutInCell="1" allowOverlap="1" wp14:anchorId="543B8B22" wp14:editId="25C2550C">
+                <wp:simplePos x="0" y="0"/>
+                <wp:positionH relativeFrom="margin">
+                  <wp:align>left</wp:align>
+                </wp:positionH>
+                <wp:positionV relativeFrom="paragraph">
+                  <wp:posOffset>68580</wp:posOffset>
+                </wp:positionV>
+                <wp:extent cx="3724275" cy="1571625"/>
+                <wp:effectExtent l="0" t="0" r="9525" b="9525"/>
+                <wp:wrapSquare wrapText="bothSides"/>
+                <wp:docPr id="217" name="Text Box 2"/>
+                <wp:cNvGraphicFramePr>
+                  <a:graphicFrameLocks xmlns:a="http://schemas.openxmlformats.org/drawingml/2006/main"/>
+                </wp:cNvGraphicFramePr>
+                <a:graphic xmlns:a="http://schemas.openxmlformats.org/drawingml/2006/main">
+                  <a:graphicData uri="http://schemas.microsoft.com/office/word/2010/wordprocessingShape">
+                    <wps:wsp>
+                      <wps:cNvSpPr txBox="1">
+                        <a:spLocks noChangeArrowheads="1"/>
+                      </wps:cNvSpPr>
+                      <wps:spPr bwMode="auto">
+                        <a:xfrm>
+                          <a:off x="0" y="0"/>
+                          <a:ext cx="3724275" cy="1571625"/>
+                        </a:xfrm>
+                        <a:prstGeom prst="rect">
+                          <a:avLst/>
+                        </a:prstGeom>
+                        <a:solidFill>
+                          <a:schemeClr val="accent2">
+                            <a:lumMod val="20000"/>
+                            <a:lumOff val="80000"/>
+                          </a:schemeClr>
+                        </a:solidFill>
+                        <a:ln w="9525">
+                          <a:noFill/>
+                          <a:miter lim="800000"/>
+                          <a:headEnd/>
+                          <a:tailEnd/>
+                        </a:ln>
+                      </wps:spPr>
+                      <wps:txbx>
+                        <w:txbxContent>
+                          <w:p>
+                            <w:pPr>
+                              <w:rPr>
+                                <w:rFonts w:ascii="Garamond" w:hAnsi="Garamond"/>
+                                <w:sz w:val="24"/>
+                                <w:szCs w:val="24"/>
+                              </w:rPr>
+                            </w:pPr>
+                            <w:r>
+                              <w:rPr>
+                                <w:rFonts w:ascii="Garamond" w:hAnsi="Garamond"/>
+                                <w:b/>
+                                <w:bCs/>
+                                <w:sz w:val="24"/>
+                                <w:szCs w:val="24"/>
+                              </w:rPr>
+                              <w:t>Abstract:</w:t>
+                            </w:r>
+                            <w:r>
+                              <w:rPr>
+                                <w:rFonts w:ascii="Garamond" w:hAnsi="Garamond"/>
+                                <w:sz w:val="24"/>
+                                <w:szCs w:val="24"/>
+                              </w:rPr>
+                              <w:t xml:space="preserve"> This essay argues that, in </w:t>
+                            </w:r>
+                            <w:r>
+                              <w:rPr>
+                                <w:rFonts w:ascii="Garamond" w:eastAsia="Calibri" w:hAnsi="Garamond" w:cs="Calibri"/>
+                                <w:sz w:val="24"/>
+                                <w:szCs w:val="24"/>
+                              </w:rPr>
+                              <w:t>addition to economic, social, and political factors, ecological transformations must be appreciated for explaining the historical trajectory of empires</w:t>
+                            </w:r>
+                            <w:r>
+                              <w:rPr>
+                                <w:rFonts w:ascii="Garamond" w:eastAsia="Calibri" w:hAnsi="Garamond" w:cs="Calibri"/>
+                                <w:sz w:val="24"/>
+                                <w:szCs w:val="24"/>
+                              </w:rPr>
+                              <w:t xml:space="preserve">.  </w:t>
+                            </w:r>
+                            <w:r>
+                              <w:rPr>
+                                <w:rFonts w:ascii="Garamond" w:hAnsi="Garamond"/>
+                                <w:sz w:val="24"/>
+                                <w:szCs w:val="24"/>
+                              </w:rPr>
+                              <w:t>I explain</w:t>
+                            </w:r>
+                            <w:r>
+                              <w:rPr>
+                                <w:rFonts w:ascii="Garamond" w:hAnsi="Garamond"/>
+                                <w:sz w:val="24"/>
+                                <w:szCs w:val="24"/>
+                              </w:rPr>
+                              <w:t xml:space="preserve"> how disease in the colonial periphery of the Greater Caribbean worked to not only dictate geopolitical competition between empires, but also shape strategies of domination</w:t>
+                            </w:r>
+                            <w:r>
+                              <w:rPr>
+                                <w:rFonts w:ascii="Garamond" w:hAnsi="Garamond"/>
+                                <w:sz w:val="24"/>
+                                <w:szCs w:val="24"/>
+                              </w:rPr>
+                              <w:t xml:space="preserve">. </w:t>
+                            </w:r>
+                            <w:r>
+                              <w:rPr>
+                                <w:rFonts w:ascii="Garamond" w:hAnsi="Garamond"/>
+                                <w:sz w:val="24"/>
+                                <w:szCs w:val="24"/>
+                              </w:rPr>
+                              <w:t>Critical to this, I argue, is the role of differential immunity to tropical diseases.</w:t>
+                            </w:r>
+                            <w:r>
+                              <w:rPr>
+                                <w:rFonts w:ascii="Garamond" w:hAnsi="Garamond"/>
+                                <w:sz w:val="24"/>
+                                <w:szCs w:val="24"/>
+                              </w:rPr>
+                              <w:t xml:space="preserve"> </w:t>
+                            </w:r>
+                          </w:p>
+                        </w:txbxContent>
+                      </wps:txbx>
+                      <wps:bodyPr rot="0" vert="horz" wrap="square" lIns="91440" tIns="45720" rIns="91440" bIns="45720" anchor="t" anchorCtr="0">
+                        <a:noAutofit/>
+                      </wps:bodyPr>
+                    </wps:wsp>
+                  </a:graphicData>
+                </a:graphic>
+                <wp14:sizeRelH relativeFrom="margin">
+                  <wp14:pctWidth>0</wp14:pctWidth>
+                </wp14:sizeRelH>
+                <wp14:sizeRelV relativeFrom="margin">
+                  <wp14:pctHeight>0</wp14:pctHeight>
+                </wp14:sizeRelV>
+              </wp:anchor>
+            </w:drawing>
+          </mc:Choice>
+          <mc:Fallback>
+            <w:pict>
+              <v:shape w14:anchorId="543B8B22" id="_x0000_s1028" type="#_x0000_t202" style="position:absolute;margin-left:0;margin-top:5.4pt;width:293.25pt;height:123.75pt;z-index:251659264;visibility:visible;mso-wrap-style:square;mso-width-percent:0;mso-height-percent:0;mso-wrap-distance-left:9pt;mso-wrap-distance-top:3.6pt;mso-wrap-distance-right:9pt;mso-wrap-distance-bottom:3.6pt;mso-position-horizontal:left;mso-position-horizontal-relative:margin;mso-position-vertical:absolute;mso-position-vertical-relative:text;mso-width-percent:0;mso-height-percent:0;mso-width-relative:margin;mso-height-relative:margin;v-text-anchor:top" o:gfxdata="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" fillcolor="#fbe4d5 [661]" stroked="f">
+                <v:textbox>
+                  <w:txbxContent>
+                    <w:p>
+                      <w:pPr>
+                        <w:rPr>
+                          <w:rFonts w:ascii="Garamond" w:hAnsi="Garamond"/>
+                          <w:sz w:val="24"/>
+                          <w:szCs w:val="24"/>
+                        </w:rPr>
+                      </w:pPr>
+                      <w:r>
+                        <w:rPr>
+                          <w:rFonts w:ascii="Garamond" w:hAnsi="Garamond"/>
+                          <w:b/>
+                          <w:bCs/>
+                          <w:sz w:val="24"/>
+                          <w:szCs w:val="24"/>
+                        </w:rPr>
+                        <w:t>Abstract:</w:t>
+                      </w:r>
+                      <w:r>
+                        <w:rPr>
+                          <w:rFonts w:ascii="Garamond" w:hAnsi="Garamond"/>
+                          <w:sz w:val="24"/>
+                          <w:szCs w:val="24"/>
+                        </w:rPr>
+                        <w:t xml:space="preserve"> This essay argues that, in </w:t>
+                      </w:r>
+                      <w:r>
+                        <w:rPr>
+                          <w:rFonts w:ascii="Garamond" w:eastAsia="Calibri" w:hAnsi="Garamond" w:cs="Calibri"/>
+                          <w:sz w:val="24"/>
+                          <w:szCs w:val="24"/>
+                        </w:rPr>
+                        <w:t>addition to economic, social, and political factors, ecological transformations must be appreciated for explaining the historical trajectory of empires</w:t>
+                      </w:r>
+                      <w:r>
+                        <w:rPr>
+                          <w:rFonts w:ascii="Garamond" w:eastAsia="Calibri" w:hAnsi="Garamond" w:cs="Calibri"/>
+                          <w:sz w:val="24"/>
+                          <w:szCs w:val="24"/>
+                        </w:rPr>
+                        <w:t xml:space="preserve">.  </w:t>
+                      </w:r>
+                      <w:r>
+                        <w:rPr>
+                          <w:rFonts w:ascii="Garamond" w:hAnsi="Garamond"/>
+                          <w:sz w:val="24"/>
+                          <w:szCs w:val="24"/>
+                        </w:rPr>
+                        <w:t>I explain</w:t>
+                      </w:r>
+                      <w:r>
+                        <w:rPr>
+                          <w:rFonts w:ascii="Garamond" w:hAnsi="Garamond"/>
+                          <w:sz w:val="24"/>
+                          <w:szCs w:val="24"/>
+                        </w:rPr>
+                        <w:t xml:space="preserve"> how disease in the colonial periphery of the Greater Caribbean worked to not only dictate geopolitical competition between empires, but also shape strategies of domination</w:t>
+                      </w:r>
+                      <w:r>
+                        <w:rPr>
+                          <w:rFonts w:ascii="Garamond" w:hAnsi="Garamond"/>
+                          <w:sz w:val="24"/>
+                          <w:szCs w:val="24"/>
+                        </w:rPr>
+                        <w:t xml:space="preserve">. </w:t>
+                      </w:r>
+                      <w:r>
+                        <w:rPr>
+                          <w:rFonts w:ascii="Garamond" w:hAnsi="Garamond"/>
+                          <w:sz w:val="24"/>
+                          <w:szCs w:val="24"/>
+                        </w:rPr>
+                        <w:t>Critical to this, I argue, is the role of differential immunity to tropical diseases.</w:t>
+                      </w:r>
+                      <w:r>
+                        <w:rPr>
+                          <w:rFonts w:ascii="Garamond" w:hAnsi="Garamond"/>
+                          <w:sz w:val="24"/>
+                          <w:szCs w:val="24"/>
+                        </w:rPr>
+                        <w:t xml:space="preserve"> </w:t>
+                      </w:r>
+                    </w:p>
+                  </w:txbxContent>
+                </v:textbox>
+                <w10:wrap type="square" anchorx="margin"/>
+              </v:shape>
+            </w:pict>
+          </mc:Fallback>
+        </mc:AlternateContent>
+      </w:r>
     </w:p>
     <w:p>
       <w:pPr>
-        <w:pStyle w:val="CommentText"/>
-        <w:rPr>
-          <w:rFonts w:ascii="Times New Roman" w:hAnsi="Times New Roman" w:cs="Times New Roman"/>
-          <w:color w:val="FF0000"/>
-          <w:sz w:val="24"/>
-          <w:szCs w:val="24"/>
+        <w:spacing w:line="276" w:lineRule="auto"/>
+        <w:rPr>
+          <w:rFonts w:ascii="Garamond" w:hAnsi="Garamond"/>
         </w:rPr>
       </w:pPr>
     </w:p>
     <w:p>
       <w:pPr>
-        <w:pStyle w:val="CommentText"/>
-        <w:rPr>
-          <w:rFonts w:ascii="Times New Roman" w:hAnsi="Times New Roman" w:cs="Times New Roman"/>
-          <w:color w:val="FF0000"/>
+        <w:spacing w:line="276" w:lineRule="auto"/>
+        <w:rPr>
+          <w:rFonts w:ascii="Garamond" w:hAnsi="Garamond"/>
           <w:sz w:val="24"/>
           <w:szCs w:val="24"/>
         </w:rPr>
       </w:pPr>
+      <w:r>
+        <w:rPr>
+          <w:rFonts w:ascii="Garamond" w:hAnsi="Garamond"/>
+          <w:sz w:val="24"/>
+          <w:szCs w:val="24"/>
+        </w:rPr>
+        <w:t>Hist</w:t>
+      </w:r>
+      <w:r>
+        <w:rPr>
+          <w:rFonts w:ascii="Garamond" w:hAnsi="Garamond"/>
+          <w:sz w:val="24"/>
+          <w:szCs w:val="24"/>
+        </w:rPr>
+        <w:t>orical explanations of events often focus on s</w:t>
+      </w:r>
+      <w:r>
+        <w:rPr>
+          <w:rFonts w:ascii="Garamond" w:hAnsi="Garamond"/>
+          <w:sz w:val="24"/>
+          <w:szCs w:val="24"/>
+        </w:rPr>
+        <w:t>ocial, political, and economic factors a</w:t>
+      </w:r>
+      <w:r>
+        <w:rPr>
+          <w:rFonts w:ascii="Garamond" w:hAnsi="Garamond"/>
+          <w:sz w:val="24"/>
+          <w:szCs w:val="24"/>
+        </w:rPr>
+        <w:t>nd at times</w:t>
+      </w:r>
+      <w:r>
+        <w:rPr>
+          <w:rFonts w:ascii="Garamond" w:hAnsi="Garamond"/>
+          <w:sz w:val="24"/>
+          <w:szCs w:val="24"/>
+        </w:rPr>
+        <w:t xml:space="preserve"> fail to appreciate the ecological forces that shape history. Recently, historians have typically studied ecology and diseases in empires as a weapon or tool for conquest. </w:t>
+      </w:r>
+      <w:r>
+        <w:rPr>
+          <w:rFonts w:ascii="Garamond" w:hAnsi="Garamond"/>
+          <w:sz w:val="24"/>
+          <w:szCs w:val="24"/>
+        </w:rPr>
+        <w:t xml:space="preserve">From the </w:t>
+      </w:r>
+      <w:r>
+        <w:rPr>
+          <w:rFonts w:ascii="Garamond" w:hAnsi="Garamond"/>
+          <w:sz w:val="24"/>
+          <w:szCs w:val="24"/>
+        </w:rPr>
+        <w:t>antiquity</w:t>
+      </w:r>
+      <w:r>
+        <w:rPr>
+          <w:rFonts w:ascii="Garamond" w:hAnsi="Garamond"/>
+          <w:sz w:val="24"/>
+          <w:szCs w:val="24"/>
+        </w:rPr>
+        <w:t xml:space="preserve"> to the </w:t>
+      </w:r>
+      <w:r>
+        <w:rPr>
+          <w:rFonts w:ascii="Garamond" w:hAnsi="Garamond"/>
+          <w:sz w:val="24"/>
+          <w:szCs w:val="24"/>
+        </w:rPr>
+        <w:t>Spaniards</w:t>
+      </w:r>
+      <w:r>
+        <w:rPr>
+          <w:rFonts w:ascii="Garamond" w:hAnsi="Garamond"/>
+          <w:sz w:val="24"/>
+          <w:szCs w:val="24"/>
+        </w:rPr>
+        <w:t xml:space="preserve"> in the New World</w:t>
+      </w:r>
+      <w:r>
+        <w:rPr>
+          <w:rFonts w:ascii="Garamond" w:hAnsi="Garamond"/>
+          <w:sz w:val="24"/>
+          <w:szCs w:val="24"/>
+        </w:rPr>
+        <w:t>, disease has played a key role in the rise and fall of empires</w:t>
+      </w:r>
+      <w:r>
+        <w:rPr>
+          <w:rFonts w:ascii="Garamond" w:hAnsi="Garamond"/>
+          <w:sz w:val="24"/>
+          <w:szCs w:val="24"/>
+        </w:rPr>
+        <w:t>. However, an often-overlooked dynamic is how disease</w:t>
+      </w:r>
+      <w:r>
+        <w:rPr>
+          <w:rFonts w:ascii="Garamond" w:hAnsi="Garamond"/>
+          <w:sz w:val="24"/>
+          <w:szCs w:val="24"/>
+        </w:rPr>
+        <w:t xml:space="preserve"> and ecology </w:t>
+      </w:r>
+      <w:r>
+        <w:rPr>
+          <w:rFonts w:ascii="Garamond" w:hAnsi="Garamond"/>
+          <w:sz w:val="24"/>
+          <w:szCs w:val="24"/>
+        </w:rPr>
+        <w:t>in the periphery shape</w:t>
+      </w:r>
+      <w:r>
+        <w:rPr>
+          <w:rFonts w:ascii="Garamond" w:hAnsi="Garamond"/>
+          <w:sz w:val="24"/>
+          <w:szCs w:val="24"/>
+        </w:rPr>
+        <w:t xml:space="preserve">d </w:t>
+      </w:r>
+      <w:r>
+        <w:rPr>
+          <w:rFonts w:ascii="Garamond" w:hAnsi="Garamond"/>
+          <w:sz w:val="24"/>
+          <w:szCs w:val="24"/>
+        </w:rPr>
+        <w:t>imperial strategy</w:t>
+      </w:r>
+      <w:r>
+        <w:rPr>
+          <w:rFonts w:ascii="Garamond" w:hAnsi="Garamond"/>
+          <w:sz w:val="24"/>
+          <w:szCs w:val="24"/>
+        </w:rPr>
+        <w:t xml:space="preserve">. </w:t>
+      </w:r>
+      <w:r>
+        <w:rPr>
+          <w:rFonts w:ascii="Garamond" w:hAnsi="Garamond"/>
+          <w:sz w:val="24"/>
+          <w:szCs w:val="24"/>
+        </w:rPr>
+        <w:t>T</w:t>
+      </w:r>
+      <w:r>
+        <w:rPr>
+          <w:rFonts w:ascii="Garamond" w:hAnsi="Garamond"/>
+          <w:sz w:val="24"/>
+          <w:szCs w:val="24"/>
+        </w:rPr>
+        <w:t xml:space="preserve">his paper focuses on how disease in the </w:t>
+      </w:r>
+      <w:r>
+        <w:rPr>
+          <w:rFonts w:ascii="Garamond" w:hAnsi="Garamond"/>
+          <w:sz w:val="24"/>
+          <w:szCs w:val="24"/>
+        </w:rPr>
+        <w:t>colonial</w:t>
+      </w:r>
+      <w:r>
+        <w:rPr>
+          <w:rFonts w:ascii="Garamond" w:hAnsi="Garamond"/>
+          <w:sz w:val="24"/>
+          <w:szCs w:val="24"/>
+        </w:rPr>
+        <w:t xml:space="preserve"> periphery </w:t>
+      </w:r>
+      <w:r>
+        <w:rPr>
+          <w:rFonts w:ascii="Garamond" w:hAnsi="Garamond"/>
+          <w:sz w:val="24"/>
+          <w:szCs w:val="24"/>
+        </w:rPr>
+        <w:t>of the Greater Caribbean</w:t>
+      </w:r>
+      <w:r>
+        <w:rPr>
+          <w:rStyle w:val="FootnoteReference"/>
+          <w:rFonts w:ascii="Garamond" w:hAnsi="Garamond"/>
+          <w:sz w:val="24"/>
+          <w:szCs w:val="24"/>
+        </w:rPr>
+        <w:footnoteReference w:id="1"/>
+      </w:r>
+      <w:r>
+        <w:rPr>
+          <w:rFonts w:ascii="Garamond" w:hAnsi="Garamond"/>
+          <w:sz w:val="24"/>
+          <w:szCs w:val="24"/>
+        </w:rPr>
+        <w:t xml:space="preserve"> </w:t>
+      </w:r>
+      <w:r>
+        <w:rPr>
+          <w:rFonts w:ascii="Garamond" w:hAnsi="Garamond"/>
+          <w:sz w:val="24"/>
+          <w:szCs w:val="24"/>
+        </w:rPr>
+        <w:t xml:space="preserve">worked to not only dictate geopolitical competition between empires, but also </w:t>
+      </w:r>
+      <w:r>
+        <w:rPr>
+          <w:rFonts w:ascii="Garamond" w:hAnsi="Garamond"/>
+          <w:sz w:val="24"/>
+          <w:szCs w:val="24"/>
+        </w:rPr>
+        <w:t>shape strategies of domination</w:t>
+      </w:r>
+      <w:r>
+        <w:rPr>
+          <w:rFonts w:ascii="Garamond" w:hAnsi="Garamond"/>
+          <w:sz w:val="24"/>
+          <w:szCs w:val="24"/>
+        </w:rPr>
+        <w:t xml:space="preserve">. I argue that disease in the Great Caribbean dictated imperial </w:t>
+      </w:r>
+      <w:r>
+        <w:rPr>
+          <w:rFonts w:ascii="Garamond" w:hAnsi="Garamond"/>
+          <w:sz w:val="24"/>
+          <w:szCs w:val="24"/>
+        </w:rPr>
+        <w:t>conquest and</w:t>
+      </w:r>
+      <w:r>
+        <w:rPr>
+          <w:rFonts w:ascii="Garamond" w:hAnsi="Garamond"/>
+          <w:sz w:val="24"/>
+          <w:szCs w:val="24"/>
+        </w:rPr>
+        <w:t xml:space="preserve"> </w:t>
+      </w:r>
+      <w:r>
+        <w:rPr>
+          <w:rFonts w:ascii="Garamond" w:hAnsi="Garamond"/>
+          <w:sz w:val="24"/>
+          <w:szCs w:val="24"/>
+        </w:rPr>
+        <w:t>helps explain the imperial trajectory of the late-coming American empire</w:t>
+      </w:r>
+      <w:r>
+        <w:rPr>
+          <w:rFonts w:ascii="Garamond" w:hAnsi="Garamond"/>
+          <w:sz w:val="24"/>
+          <w:szCs w:val="24"/>
+        </w:rPr>
+        <w:t xml:space="preserve">. </w:t>
+      </w:r>
+      <w:r>
+        <w:rPr>
+          <w:rFonts w:ascii="Garamond" w:hAnsi="Garamond"/>
+          <w:sz w:val="24"/>
+          <w:szCs w:val="24"/>
+        </w:rPr>
+        <w:t>I develop</w:t>
+      </w:r>
+      <w:r>
+        <w:rPr>
+          <w:rFonts w:ascii="Garamond" w:hAnsi="Garamond"/>
+          <w:sz w:val="24"/>
+          <w:szCs w:val="24"/>
+        </w:rPr>
+        <w:t xml:space="preserve"> th</w:t>
+      </w:r>
+      <w:r>
+        <w:rPr>
+          <w:rFonts w:ascii="Garamond" w:hAnsi="Garamond"/>
+          <w:sz w:val="24"/>
+          <w:szCs w:val="24"/>
+        </w:rPr>
+        <w:t>is ecological explanation</w:t>
+      </w:r>
+      <w:r>
+        <w:rPr>
+          <w:rFonts w:ascii="Garamond" w:hAnsi="Garamond"/>
+          <w:sz w:val="24"/>
+          <w:szCs w:val="24"/>
+        </w:rPr>
+        <w:t xml:space="preserve"> by </w:t>
+      </w:r>
+      <w:r>
+        <w:rPr>
+          <w:rFonts w:ascii="Garamond" w:hAnsi="Garamond"/>
+          <w:sz w:val="24"/>
+          <w:szCs w:val="24"/>
+        </w:rPr>
+        <w:t>first exploring the history of colonialism</w:t>
+      </w:r>
+      <w:r>
+        <w:rPr>
+          <w:rFonts w:ascii="Garamond" w:hAnsi="Garamond"/>
+          <w:sz w:val="24"/>
+          <w:szCs w:val="24"/>
+        </w:rPr>
+        <w:t xml:space="preserve"> and empire-building</w:t>
+      </w:r>
+      <w:r>
+        <w:rPr>
+          <w:rFonts w:ascii="Garamond" w:hAnsi="Garamond"/>
+          <w:sz w:val="24"/>
+          <w:szCs w:val="24"/>
+        </w:rPr>
+        <w:t xml:space="preserve"> in the Greater Caribbean, and how the Spanish empire was </w:t>
+      </w:r>
+      <w:r>
+        <w:rPr>
+          <w:rFonts w:ascii="Garamond" w:hAnsi="Garamond"/>
+          <w:sz w:val="24"/>
+          <w:szCs w:val="24"/>
+        </w:rPr>
+        <w:t xml:space="preserve">posed </w:t>
+      </w:r>
+      <w:r>
+        <w:rPr>
+          <w:rFonts w:ascii="Garamond" w:hAnsi="Garamond"/>
+          <w:sz w:val="24"/>
+          <w:szCs w:val="24"/>
+        </w:rPr>
+        <w:t>to dominate the region for centuries.  Then</w:t>
+      </w:r>
+      <w:r>
+        <w:rPr>
+          <w:rFonts w:ascii="Garamond" w:hAnsi="Garamond"/>
+          <w:sz w:val="24"/>
+          <w:szCs w:val="24"/>
+        </w:rPr>
+        <w:t xml:space="preserve"> I turn to the United States and its imperial strategy</w:t>
+      </w:r>
+      <w:r>
+        <w:rPr>
+          <w:rFonts w:ascii="Garamond" w:hAnsi="Garamond"/>
+          <w:sz w:val="24"/>
+          <w:szCs w:val="24"/>
+        </w:rPr>
+        <w:t xml:space="preserve">, using Cuba as an example to explore how disease shaped American </w:t>
+      </w:r>
+      <w:r>
+        <w:rPr>
+          <w:rFonts w:ascii="Garamond" w:hAnsi="Garamond"/>
+          <w:sz w:val="24"/>
+          <w:szCs w:val="24"/>
+        </w:rPr>
+        <w:t>dominance</w:t>
+      </w:r>
+      <w:r>
+        <w:rPr>
+          <w:rFonts w:ascii="Garamond" w:hAnsi="Garamond"/>
+          <w:sz w:val="24"/>
+          <w:szCs w:val="24"/>
+        </w:rPr>
+        <w:t xml:space="preserve"> after the 1900s.</w:t>
+      </w:r>
+      <w:r>
+        <w:rPr>
+          <w:rFonts w:ascii="Garamond" w:hAnsi="Garamond"/>
+          <w:sz w:val="24"/>
+          <w:szCs w:val="24"/>
+        </w:rPr>
+        <w:t xml:space="preserve"> </w:t>
+      </w:r>
+      <w:r>
+        <w:rPr>
+          <w:rFonts w:ascii="Garamond" w:hAnsi="Garamond"/>
+          <w:sz w:val="24"/>
+          <w:szCs w:val="24"/>
+        </w:rPr>
+        <w:t>Critical to this, I argue, is the role of differential immunity to tropical diseases.</w:t>
+      </w:r>
     </w:p>
     <w:p>
       <w:pPr>
-        <w:pStyle w:val="CommentText"/>
-        <w:rPr>
-          <w:rFonts w:ascii="Times New Roman" w:hAnsi="Times New Roman" w:cs="Times New Roman"/>
-          <w:color w:val="FF0000"/>
+        <w:spacing w:line="276" w:lineRule="auto"/>
+        <w:ind w:firstLine="720"/>
+        <w:rPr>
+          <w:rFonts w:ascii="Garamond" w:hAnsi="Garamond"/>
           <w:sz w:val="24"/>
           <w:szCs w:val="24"/>
         </w:rPr>
       </w:pPr>
+      <w:r>
+        <w:rPr>
+          <w:rFonts w:ascii="Garamond" w:eastAsia="Calibri" w:hAnsi="Garamond" w:cs="Calibri"/>
+          <w:sz w:val="24"/>
+          <w:szCs w:val="24"/>
+        </w:rPr>
+        <w:t xml:space="preserve">It is hard to stress just how important the ecology of the Americas </w:t>
+      </w:r>
+      <w:r>
+        <w:rPr>
+          <w:rFonts w:ascii="Garamond" w:eastAsia="Calibri" w:hAnsi="Garamond" w:cs="Calibri"/>
+          <w:sz w:val="24"/>
+          <w:szCs w:val="24"/>
+        </w:rPr>
+        <w:t>was</w:t>
+      </w:r>
+      <w:r>
+        <w:rPr>
+          <w:rFonts w:ascii="Garamond" w:eastAsia="Calibri" w:hAnsi="Garamond" w:cs="Calibri"/>
+          <w:sz w:val="24"/>
+          <w:szCs w:val="24"/>
+        </w:rPr>
+        <w:t xml:space="preserve"> during the race for imperial holdings in the region. As John McNeil succinctly states, "it is perhaps a rude blow to the </w:t>
+      </w:r>
+      <w:r>
+        <w:rPr>
+          <w:rFonts w:ascii="Garamond" w:eastAsia="Calibri" w:hAnsi="Garamond" w:cs="Calibri"/>
+          <w:i/>
+          <w:iCs/>
+          <w:sz w:val="24"/>
+          <w:szCs w:val="24"/>
+        </w:rPr>
+        <w:t>amour propre</w:t>
+      </w:r>
+      <w:r>
+        <w:rPr>
+          <w:rFonts w:ascii="Garamond" w:eastAsia="Calibri" w:hAnsi="Garamond" w:cs="Calibri"/>
+          <w:sz w:val="24"/>
+          <w:szCs w:val="24"/>
+        </w:rPr>
+        <w:t xml:space="preserve"> of our species to think that lowly mosquitoes and mindless viruses can shape our international affairs. But they can</w:t>
+      </w:r>
+      <w:r>
+        <w:rPr>
+          <w:rFonts w:ascii="Garamond" w:eastAsia="Calibri" w:hAnsi="Garamond" w:cs="Calibri"/>
+          <w:sz w:val="24"/>
+          <w:szCs w:val="24"/>
+        </w:rPr>
+        <w:t>.</w:t>
+      </w:r>
+      <w:r>
+        <w:rPr>
+          <w:rFonts w:ascii="Garamond" w:eastAsia="Calibri" w:hAnsi="Garamond" w:cs="Calibri"/>
+          <w:sz w:val="24"/>
+          <w:szCs w:val="24"/>
+        </w:rPr>
+        <w:t>"</w:t>
+      </w:r>
+      <w:r>
+        <w:rPr>
+          <w:rStyle w:val="FootnoteReference"/>
+          <w:rFonts w:ascii="Garamond" w:eastAsia="Calibri" w:hAnsi="Garamond" w:cs="Calibri"/>
+          <w:sz w:val="24"/>
+          <w:szCs w:val="24"/>
+        </w:rPr>
+        <w:footnoteReference w:id="2"/>
+      </w:r>
+      <w:r>
+        <w:rPr>
+          <w:rFonts w:ascii="Garamond" w:eastAsia="Calibri" w:hAnsi="Garamond" w:cs="Calibri"/>
+          <w:sz w:val="24"/>
+          <w:szCs w:val="24"/>
+        </w:rPr>
+        <w:t xml:space="preserve">  </w:t>
+      </w:r>
+      <w:r>
+        <w:rPr>
+          <w:rFonts w:ascii="Garamond" w:eastAsia="Calibri" w:hAnsi="Garamond" w:cs="Calibri"/>
+          <w:sz w:val="24"/>
+          <w:szCs w:val="24"/>
+        </w:rPr>
+        <w:t xml:space="preserve">The economic and colonial history of the Americas traces in line with disease, and often reenforce themselves.  </w:t>
+      </w:r>
+      <w:r>
+        <w:rPr>
+          <w:rFonts w:ascii="Garamond" w:eastAsia="Calibri" w:hAnsi="Garamond" w:cs="Calibri"/>
+          <w:sz w:val="24"/>
+          <w:szCs w:val="24"/>
+        </w:rPr>
+        <w:t>It is well documented just how important disease was during the</w:t>
+      </w:r>
+      <w:r>
+        <w:rPr>
+          <w:rFonts w:ascii="Garamond" w:eastAsia="Calibri" w:hAnsi="Garamond" w:cs="Calibri"/>
+          <w:sz w:val="24"/>
+          <w:szCs w:val="24"/>
+        </w:rPr>
+        <w:t xml:space="preserve"> </w:t>
+      </w:r>
+      <w:r>
+        <w:rPr>
+          <w:rFonts w:ascii="Garamond" w:eastAsia="Calibri" w:hAnsi="Garamond" w:cs="Calibri"/>
+          <w:sz w:val="24"/>
+          <w:szCs w:val="24"/>
+        </w:rPr>
+        <w:t xml:space="preserve">European conquest of the Americas.  </w:t>
+      </w:r>
+      <w:r>
+        <w:rPr>
+          <w:rFonts w:ascii="Garamond" w:eastAsia="Calibri" w:hAnsi="Garamond" w:cs="Calibri"/>
+          <w:sz w:val="24"/>
+          <w:szCs w:val="24"/>
+        </w:rPr>
+        <w:t xml:space="preserve">The earliest empires with footholds in </w:t>
+      </w:r>
+      <w:r>
+        <w:rPr>
+          <w:rFonts w:ascii="Garamond" w:eastAsia="Calibri" w:hAnsi="Garamond" w:cs="Calibri"/>
+          <w:sz w:val="24"/>
+          <w:szCs w:val="24"/>
+        </w:rPr>
+        <w:t>the New World</w:t>
+      </w:r>
+      <w:r>
+        <w:rPr>
+          <w:rFonts w:ascii="Garamond" w:eastAsia="Calibri" w:hAnsi="Garamond" w:cs="Calibri"/>
+          <w:sz w:val="24"/>
+          <w:szCs w:val="24"/>
+        </w:rPr>
+        <w:t xml:space="preserve"> </w:t>
+      </w:r>
+      <w:r>
+        <w:rPr>
+          <w:rFonts w:ascii="Garamond" w:eastAsia="Calibri" w:hAnsi="Garamond" w:cs="Calibri"/>
+          <w:sz w:val="24"/>
+          <w:szCs w:val="24"/>
+        </w:rPr>
+        <w:t>--</w:t>
+      </w:r>
+      <w:r>
+        <w:rPr>
+          <w:rFonts w:ascii="Garamond" w:eastAsia="Calibri" w:hAnsi="Garamond" w:cs="Calibri"/>
+          <w:sz w:val="24"/>
+          <w:szCs w:val="24"/>
+        </w:rPr>
+        <w:t xml:space="preserve"> Portugal</w:t>
+      </w:r>
+      <w:r>
+        <w:rPr>
+          <w:rFonts w:ascii="Garamond" w:eastAsia="Calibri" w:hAnsi="Garamond" w:cs="Calibri"/>
+          <w:sz w:val="24"/>
+          <w:szCs w:val="24"/>
+        </w:rPr>
+        <w:t xml:space="preserve"> and Spain</w:t>
+      </w:r>
+      <w:r>
+        <w:rPr>
+          <w:rFonts w:ascii="Garamond" w:eastAsia="Calibri" w:hAnsi="Garamond" w:cs="Calibri"/>
+          <w:sz w:val="24"/>
+          <w:szCs w:val="24"/>
+        </w:rPr>
+        <w:t xml:space="preserve"> --</w:t>
+      </w:r>
+      <w:r>
+        <w:rPr>
+          <w:rFonts w:ascii="Garamond" w:eastAsia="Calibri" w:hAnsi="Garamond" w:cs="Calibri"/>
+          <w:sz w:val="24"/>
+          <w:szCs w:val="24"/>
+        </w:rPr>
+        <w:t xml:space="preserve"> </w:t>
+      </w:r>
+      <w:r>
+        <w:rPr>
+          <w:rFonts w:ascii="Garamond" w:eastAsia="Calibri" w:hAnsi="Garamond" w:cs="Calibri"/>
+          <w:sz w:val="24"/>
+          <w:szCs w:val="24"/>
+        </w:rPr>
+        <w:t>initially</w:t>
+      </w:r>
+      <w:r>
+        <w:rPr>
+          <w:rFonts w:ascii="Garamond" w:eastAsia="Calibri" w:hAnsi="Garamond" w:cs="Calibri"/>
+          <w:sz w:val="24"/>
+          <w:szCs w:val="24"/>
+        </w:rPr>
+        <w:t xml:space="preserve"> focused on resource extraction, primarily gold and silver.  </w:t>
+      </w:r>
+      <w:r>
+        <w:rPr>
+          <w:rFonts w:ascii="Garamond" w:eastAsia="Calibri" w:hAnsi="Garamond" w:cs="Calibri"/>
+          <w:sz w:val="24"/>
+          <w:szCs w:val="24"/>
+        </w:rPr>
+        <w:lastRenderedPageBreak/>
+        <w:t xml:space="preserve">However, overtime, </w:t>
+      </w:r>
+      <w:r>
+        <w:rPr>
+          <w:rFonts w:ascii="Garamond" w:eastAsia="Calibri" w:hAnsi="Garamond" w:cs="Calibri"/>
+          <w:sz w:val="24"/>
+          <w:szCs w:val="24"/>
+        </w:rPr>
+        <w:t xml:space="preserve">sugar </w:t>
+      </w:r>
+      <w:r>
+        <w:rPr>
+          <w:rFonts w:ascii="Garamond" w:eastAsia="Calibri" w:hAnsi="Garamond" w:cs="Calibri"/>
+          <w:sz w:val="24"/>
+          <w:szCs w:val="24"/>
+        </w:rPr>
+        <w:t>plantation economies began to emerge across the Americas</w:t>
+      </w:r>
+      <w:r>
+        <w:rPr>
+          <w:rFonts w:ascii="Garamond" w:eastAsia="Calibri" w:hAnsi="Garamond" w:cs="Calibri"/>
+          <w:sz w:val="24"/>
+          <w:szCs w:val="24"/>
+        </w:rPr>
+        <w:t>, requiring large ecological transformations</w:t>
+      </w:r>
+      <w:r>
+        <w:rPr>
+          <w:rFonts w:ascii="Garamond" w:eastAsia="Calibri" w:hAnsi="Garamond" w:cs="Calibri"/>
+          <w:sz w:val="24"/>
+          <w:szCs w:val="24"/>
+        </w:rPr>
+        <w:t xml:space="preserve"> -- for instance, deforestation and soil erosion</w:t>
+      </w:r>
+      <w:r>
+        <w:rPr>
+          <w:rFonts w:ascii="Garamond" w:eastAsia="Calibri" w:hAnsi="Garamond" w:cs="Calibri"/>
+          <w:sz w:val="24"/>
+          <w:szCs w:val="24"/>
+        </w:rPr>
+        <w:t xml:space="preserve">.  </w:t>
+      </w:r>
+      <w:r>
+        <w:rPr>
+          <w:rFonts w:ascii="Garamond" w:eastAsia="Calibri" w:hAnsi="Garamond" w:cs="Calibri"/>
+          <w:sz w:val="24"/>
+          <w:szCs w:val="24"/>
+        </w:rPr>
+        <w:t xml:space="preserve">These </w:t>
+      </w:r>
+      <w:r>
+        <w:rPr>
+          <w:rFonts w:ascii="Garamond" w:eastAsia="Calibri" w:hAnsi="Garamond" w:cs="Calibri"/>
+          <w:sz w:val="24"/>
+          <w:szCs w:val="24"/>
+        </w:rPr>
+        <w:t>plantations</w:t>
+      </w:r>
+      <w:r>
+        <w:rPr>
+          <w:rFonts w:ascii="Garamond" w:eastAsia="Calibri" w:hAnsi="Garamond" w:cs="Calibri"/>
+          <w:sz w:val="24"/>
+          <w:szCs w:val="24"/>
+        </w:rPr>
+        <w:t xml:space="preserve"> </w:t>
+      </w:r>
+      <w:r>
+        <w:rPr>
+          <w:rFonts w:ascii="Garamond" w:eastAsia="Calibri" w:hAnsi="Garamond" w:cs="Calibri"/>
+          <w:sz w:val="24"/>
+          <w:szCs w:val="24"/>
+        </w:rPr>
+        <w:t>simultaneously</w:t>
+      </w:r>
+      <w:r>
+        <w:rPr>
+          <w:rFonts w:ascii="Garamond" w:eastAsia="Calibri" w:hAnsi="Garamond" w:cs="Calibri"/>
+          <w:sz w:val="24"/>
+          <w:szCs w:val="24"/>
+        </w:rPr>
+        <w:t xml:space="preserve"> </w:t>
+      </w:r>
+      <w:r>
+        <w:rPr>
+          <w:rFonts w:ascii="Garamond" w:eastAsia="Calibri" w:hAnsi="Garamond" w:cs="Calibri"/>
+          <w:sz w:val="24"/>
+          <w:szCs w:val="24"/>
+        </w:rPr>
+        <w:t xml:space="preserve">created a demand for labor and a favorable environment for </w:t>
+      </w:r>
+      <w:r>
+        <w:rPr>
+          <w:rFonts w:ascii="Garamond" w:eastAsia="Calibri" w:hAnsi="Garamond" w:cs="Calibri"/>
+          <w:sz w:val="24"/>
+          <w:szCs w:val="24"/>
+        </w:rPr>
+        <w:t>disease</w:t>
+      </w:r>
+      <w:r>
+        <w:rPr>
+          <w:rFonts w:ascii="Garamond" w:eastAsia="Calibri" w:hAnsi="Garamond" w:cs="Calibri"/>
+          <w:sz w:val="24"/>
+          <w:szCs w:val="24"/>
+        </w:rPr>
+        <w:t>;</w:t>
+      </w:r>
+      <w:r>
+        <w:rPr>
+          <w:rFonts w:ascii="Garamond" w:eastAsia="Calibri" w:hAnsi="Garamond" w:cs="Calibri"/>
+          <w:sz w:val="24"/>
+          <w:szCs w:val="24"/>
+        </w:rPr>
+        <w:t xml:space="preserve"> the Atlantic African slave trade, which met the demand for labor, also carried A. </w:t>
+      </w:r>
+      <w:r>
+        <w:rPr>
+          <w:rFonts w:ascii="Garamond" w:eastAsia="Calibri" w:hAnsi="Garamond" w:cs="Calibri"/>
+          <w:i/>
+          <w:iCs/>
+          <w:sz w:val="24"/>
+          <w:szCs w:val="24"/>
+        </w:rPr>
+        <w:t>aegypti</w:t>
+      </w:r>
+      <w:r>
+        <w:rPr>
+          <w:rFonts w:ascii="Garamond" w:eastAsia="Calibri" w:hAnsi="Garamond" w:cs="Calibri"/>
+          <w:sz w:val="24"/>
+          <w:szCs w:val="24"/>
+        </w:rPr>
+        <w:t xml:space="preserve"> mosquitoes</w:t>
+      </w:r>
+      <w:r>
+        <w:rPr>
+          <w:rFonts w:ascii="Garamond" w:eastAsia="Calibri" w:hAnsi="Garamond" w:cs="Calibri"/>
+          <w:sz w:val="24"/>
+          <w:szCs w:val="24"/>
+        </w:rPr>
+        <w:t xml:space="preserve">.  These A. </w:t>
+      </w:r>
+      <w:r>
+        <w:rPr>
+          <w:rFonts w:ascii="Garamond" w:eastAsia="Calibri" w:hAnsi="Garamond" w:cs="Calibri"/>
+          <w:i/>
+          <w:iCs/>
+          <w:sz w:val="24"/>
+          <w:szCs w:val="24"/>
+        </w:rPr>
+        <w:t>aegypti</w:t>
+      </w:r>
+      <w:r>
+        <w:rPr>
+          <w:rFonts w:ascii="Garamond" w:eastAsia="Calibri" w:hAnsi="Garamond" w:cs="Calibri"/>
+          <w:sz w:val="24"/>
+          <w:szCs w:val="24"/>
+        </w:rPr>
+        <w:t xml:space="preserve"> mosquitoes, carrying the yellow fever virus, </w:t>
+      </w:r>
+      <w:r>
+        <w:rPr>
+          <w:rFonts w:ascii="Garamond" w:eastAsia="Calibri" w:hAnsi="Garamond" w:cs="Calibri"/>
+          <w:sz w:val="24"/>
+          <w:szCs w:val="24"/>
+        </w:rPr>
+        <w:t>flourished in</w:t>
+      </w:r>
+      <w:r>
+        <w:rPr>
+          <w:rFonts w:ascii="Garamond" w:eastAsia="Calibri" w:hAnsi="Garamond" w:cs="Calibri"/>
+          <w:sz w:val="24"/>
+          <w:szCs w:val="24"/>
+        </w:rPr>
+        <w:t xml:space="preserve"> an incredibly viable breeding ground </w:t>
+      </w:r>
+      <w:r>
+        <w:rPr>
+          <w:rFonts w:ascii="Garamond" w:eastAsia="Calibri" w:hAnsi="Garamond" w:cs="Calibri"/>
+          <w:sz w:val="24"/>
+          <w:szCs w:val="24"/>
+        </w:rPr>
+        <w:t>of</w:t>
+      </w:r>
+      <w:r>
+        <w:rPr>
+          <w:rFonts w:ascii="Garamond" w:eastAsia="Calibri" w:hAnsi="Garamond" w:cs="Calibri"/>
+          <w:sz w:val="24"/>
+          <w:szCs w:val="24"/>
+        </w:rPr>
+        <w:t xml:space="preserve"> the </w:t>
+      </w:r>
+      <w:r>
+        <w:rPr>
+          <w:rFonts w:ascii="Garamond" w:eastAsia="Calibri" w:hAnsi="Garamond" w:cs="Calibri"/>
+          <w:sz w:val="24"/>
+          <w:szCs w:val="24"/>
+        </w:rPr>
+        <w:t>Caribbean.</w:t>
+      </w:r>
+      <w:r>
+        <w:rPr>
+          <w:rStyle w:val="FootnoteReference"/>
+          <w:rFonts w:ascii="Garamond" w:eastAsia="Calibri" w:hAnsi="Garamond" w:cs="Calibri"/>
+          <w:sz w:val="24"/>
+          <w:szCs w:val="24"/>
+        </w:rPr>
+        <w:footnoteReference w:id="3"/>
+      </w:r>
+      <w:r>
+        <w:rPr>
+          <w:rFonts w:ascii="Garamond" w:eastAsia="Calibri" w:hAnsi="Garamond" w:cs="Calibri"/>
+          <w:sz w:val="24"/>
+          <w:szCs w:val="24"/>
+        </w:rPr>
+        <w:t xml:space="preserve">  </w:t>
+      </w:r>
+      <w:r>
+        <w:rPr>
+          <w:rFonts w:ascii="Garamond" w:eastAsia="Calibri" w:hAnsi="Garamond" w:cs="Calibri"/>
+          <w:sz w:val="24"/>
+          <w:szCs w:val="24"/>
+        </w:rPr>
+        <w:t xml:space="preserve">This early introduction of yellow fever and the mosquitoes that carried it </w:t>
+      </w:r>
+      <w:r>
+        <w:rPr>
+          <w:rFonts w:ascii="Garamond" w:eastAsia="Calibri" w:hAnsi="Garamond" w:cs="Calibri"/>
+          <w:sz w:val="24"/>
+          <w:szCs w:val="24"/>
+        </w:rPr>
+        <w:t xml:space="preserve">across the Atlantic </w:t>
+      </w:r>
+      <w:r>
+        <w:rPr>
+          <w:rFonts w:ascii="Garamond" w:eastAsia="Calibri" w:hAnsi="Garamond" w:cs="Calibri"/>
+          <w:sz w:val="24"/>
+          <w:szCs w:val="24"/>
+        </w:rPr>
+        <w:t xml:space="preserve">in the </w:t>
+      </w:r>
+      <w:r>
+        <w:rPr>
+          <w:rFonts w:ascii="Garamond" w:eastAsia="Calibri" w:hAnsi="Garamond" w:cs="Calibri"/>
+          <w:sz w:val="24"/>
+          <w:szCs w:val="24"/>
+        </w:rPr>
+        <w:t>15</w:t>
+      </w:r>
+      <w:r>
+        <w:rPr>
+          <w:rFonts w:ascii="Garamond" w:eastAsia="Calibri" w:hAnsi="Garamond" w:cs="Calibri"/>
+          <w:sz w:val="24"/>
+          <w:szCs w:val="24"/>
+          <w:vertAlign w:val="superscript"/>
+        </w:rPr>
+        <w:t>th</w:t>
+      </w:r>
+      <w:r>
+        <w:rPr>
+          <w:rFonts w:ascii="Garamond" w:eastAsia="Calibri" w:hAnsi="Garamond" w:cs="Calibri"/>
+          <w:sz w:val="24"/>
+          <w:szCs w:val="24"/>
+        </w:rPr>
+        <w:t xml:space="preserve"> and 16</w:t>
+      </w:r>
+      <w:r>
+        <w:rPr>
+          <w:rFonts w:ascii="Garamond" w:eastAsia="Calibri" w:hAnsi="Garamond" w:cs="Calibri"/>
+          <w:sz w:val="24"/>
+          <w:szCs w:val="24"/>
+          <w:vertAlign w:val="superscript"/>
+        </w:rPr>
+        <w:t>th</w:t>
+      </w:r>
+      <w:r>
+        <w:rPr>
+          <w:rFonts w:ascii="Garamond" w:eastAsia="Calibri" w:hAnsi="Garamond" w:cs="Calibri"/>
+          <w:sz w:val="24"/>
+          <w:szCs w:val="24"/>
+        </w:rPr>
+        <w:t xml:space="preserve"> century</w:t>
+      </w:r>
+      <w:r>
+        <w:rPr>
+          <w:rStyle w:val="FootnoteReference"/>
+          <w:rFonts w:ascii="Garamond" w:eastAsia="Calibri" w:hAnsi="Garamond" w:cs="Calibri"/>
+          <w:sz w:val="24"/>
+          <w:szCs w:val="24"/>
+        </w:rPr>
+        <w:footnoteReference w:id="4"/>
+      </w:r>
+      <w:r>
+        <w:rPr>
+          <w:rFonts w:ascii="Garamond" w:eastAsia="Calibri" w:hAnsi="Garamond" w:cs="Calibri"/>
+          <w:sz w:val="24"/>
+          <w:szCs w:val="24"/>
+        </w:rPr>
+        <w:t xml:space="preserve"> helps explain why disease </w:t>
+      </w:r>
+      <w:r>
+        <w:rPr>
+          <w:rFonts w:ascii="Garamond" w:eastAsia="Calibri" w:hAnsi="Garamond" w:cs="Calibri"/>
+          <w:sz w:val="24"/>
+          <w:szCs w:val="24"/>
+        </w:rPr>
+        <w:t xml:space="preserve">played such </w:t>
+      </w:r>
+      <w:r>
+        <w:rPr>
+          <w:rFonts w:ascii="Garamond" w:eastAsia="Calibri" w:hAnsi="Garamond" w:cs="Calibri"/>
+          <w:sz w:val="24"/>
+          <w:szCs w:val="24"/>
+        </w:rPr>
+        <w:t>a significant role</w:t>
+      </w:r>
+      <w:r>
+        <w:rPr>
+          <w:rFonts w:ascii="Garamond" w:eastAsia="Calibri" w:hAnsi="Garamond" w:cs="Calibri"/>
+          <w:sz w:val="24"/>
+          <w:szCs w:val="24"/>
+        </w:rPr>
+        <w:t xml:space="preserve"> in imperial competition.</w:t>
+      </w:r>
     </w:p>
     <w:p>
       <w:pPr>
-        <w:pStyle w:val="CommentText"/>
-        <w:rPr>
-          <w:rFonts w:ascii="Times New Roman" w:hAnsi="Times New Roman" w:cs="Times New Roman"/>
-          <w:color w:val="FF0000"/>
+        <w:spacing w:line="276" w:lineRule="auto"/>
+        <w:ind w:firstLine="720"/>
+        <w:rPr>
+          <w:rFonts w:ascii="Garamond" w:eastAsia="Calibri" w:hAnsi="Garamond" w:cs="Calibri"/>
           <w:sz w:val="24"/>
           <w:szCs w:val="24"/>
         </w:rPr>
       </w:pPr>
-    </w:p>
-    <w:p>
-      <w:pPr>
-        <w:pStyle w:val="CommentText"/>
-        <w:rPr>
-          <w:rFonts w:ascii="Times New Roman" w:hAnsi="Times New Roman" w:cs="Times New Roman"/>
-          <w:color w:val="FF0000"/>
-          <w:sz w:val="24"/>
-          <w:szCs w:val="24"/>
-        </w:rPr>
-      </w:pPr>
-    </w:p>
-    <w:p>
-      <w:pPr>
-        <w:pStyle w:val="CommentText"/>
-        <w:rPr>
-          <w:rFonts w:ascii="Garamond" w:hAnsi="Garamond" w:cs="Times New Roman"/>
-          <w:color w:val="FF0000"/>
-          <w:sz w:val="24"/>
-          <w:szCs w:val="24"/>
-        </w:rPr>
-      </w:pPr>
-      <w:r>
-        <w:rPr>
-          <w:rFonts w:ascii="Garamond" w:hAnsi="Garamond" w:cs="Times New Roman"/>
-          <w:color w:val="FF0000"/>
-          <w:sz w:val="24"/>
-          <w:szCs w:val="24"/>
-        </w:rPr>
-        <w:t>Comments: Overall an excellent paper, clearly organized and reads smoothly. You have collected sufficient evidence to illustrate your thesis. Try to not use large quotes. Great job!</w:t>
-      </w:r>
-    </w:p>
-    <w:p>
-      <w:pPr>
-        <w:jc w:val="center"/>
-        <w:rPr>
-          <w:rFonts w:ascii="Garamond" w:hAnsi="Garamond"/>
-        </w:rPr>
-      </w:pPr>
-    </w:p>
-    <w:p>
-      <w:pPr>
-        <w:spacing w:line="480" w:lineRule="auto"/>
-        <w:rPr>
-          <w:rFonts w:ascii="Garamond" w:hAnsi="Garamond"/>
-          <w:sz w:val="24"/>
-          <w:szCs w:val="24"/>
-        </w:rPr>
-      </w:pPr>
-      <w:r>
-        <w:rPr>
-          <w:rFonts w:ascii="Garamond" w:hAnsi="Garamond"/>
-          <w:sz w:val="24"/>
-          <w:szCs w:val="24"/>
-        </w:rPr>
-        <w:t>Hist</w:t>
-      </w:r>
-      <w:r>
-        <w:rPr>
-          <w:rFonts w:ascii="Garamond" w:hAnsi="Garamond"/>
-          <w:sz w:val="24"/>
-          <w:szCs w:val="24"/>
-        </w:rPr>
-        <w:t>orical explanations of events often focus on s</w:t>
-      </w:r>
-      <w:r>
-        <w:rPr>
-          <w:rFonts w:ascii="Garamond" w:hAnsi="Garamond"/>
-          <w:sz w:val="24"/>
-          <w:szCs w:val="24"/>
-        </w:rPr>
-        <w:t>ocial, political, and economic factors a</w:t>
-      </w:r>
-      <w:r>
-        <w:rPr>
-          <w:rFonts w:ascii="Garamond" w:hAnsi="Garamond"/>
-          <w:sz w:val="24"/>
-          <w:szCs w:val="24"/>
-        </w:rPr>
-        <w:t>nd at times</w:t>
-      </w:r>
-      <w:r>
-        <w:rPr>
-          <w:rFonts w:ascii="Garamond" w:hAnsi="Garamond"/>
-          <w:sz w:val="24"/>
-          <w:szCs w:val="24"/>
-        </w:rPr>
-        <w:t xml:space="preserve"> fail to appreciate the ecological forces that shape history. Recently, historians have typically studied ecology and diseases in empires as a weapon or tool for conquest. </w:t>
-      </w:r>
-      <w:r>
-        <w:rPr>
-          <w:rFonts w:ascii="Garamond" w:hAnsi="Garamond"/>
-          <w:sz w:val="24"/>
-          <w:szCs w:val="24"/>
-        </w:rPr>
-        <w:t xml:space="preserve">From the </w:t>
-      </w:r>
-      <w:r>
-        <w:rPr>
-          <w:rFonts w:ascii="Garamond" w:hAnsi="Garamond"/>
-          <w:sz w:val="24"/>
-          <w:szCs w:val="24"/>
-        </w:rPr>
-        <w:t>antiquity</w:t>
-      </w:r>
-      <w:r>
-        <w:rPr>
-          <w:rFonts w:ascii="Garamond" w:hAnsi="Garamond"/>
-          <w:sz w:val="24"/>
-          <w:szCs w:val="24"/>
-        </w:rPr>
-        <w:t xml:space="preserve"> to the </w:t>
-      </w:r>
-      <w:r>
-        <w:rPr>
-          <w:rFonts w:ascii="Garamond" w:hAnsi="Garamond"/>
-          <w:sz w:val="24"/>
-          <w:szCs w:val="24"/>
-        </w:rPr>
-        <w:t>Spaniards</w:t>
-      </w:r>
-      <w:r>
-        <w:rPr>
-          <w:rFonts w:ascii="Garamond" w:hAnsi="Garamond"/>
-          <w:sz w:val="24"/>
-          <w:szCs w:val="24"/>
-        </w:rPr>
-        <w:t xml:space="preserve"> in the New World</w:t>
-      </w:r>
-      <w:r>
-        <w:rPr>
-          <w:rFonts w:ascii="Garamond" w:hAnsi="Garamond"/>
-          <w:sz w:val="24"/>
-          <w:szCs w:val="24"/>
-        </w:rPr>
-        <w:t>, disease has played a key role in the rise and fall of empires</w:t>
-      </w:r>
-      <w:r>
-        <w:rPr>
-          <w:rFonts w:ascii="Garamond" w:hAnsi="Garamond"/>
-          <w:sz w:val="24"/>
-          <w:szCs w:val="24"/>
-        </w:rPr>
-        <w:t>. However, an often-overlooked dynamic is how disease</w:t>
-      </w:r>
-      <w:r>
-        <w:rPr>
-          <w:rFonts w:ascii="Garamond" w:hAnsi="Garamond"/>
-          <w:sz w:val="24"/>
-          <w:szCs w:val="24"/>
-        </w:rPr>
-        <w:t xml:space="preserve"> and ecology </w:t>
-      </w:r>
-      <w:r>
-        <w:rPr>
-          <w:rFonts w:ascii="Garamond" w:hAnsi="Garamond"/>
-          <w:sz w:val="24"/>
-          <w:szCs w:val="24"/>
-        </w:rPr>
-        <w:t>in the periphery shape</w:t>
-      </w:r>
-      <w:r>
-        <w:rPr>
-          <w:rFonts w:ascii="Garamond" w:hAnsi="Garamond"/>
-          <w:sz w:val="24"/>
-          <w:szCs w:val="24"/>
-        </w:rPr>
-        <w:t xml:space="preserve">d </w:t>
-      </w:r>
-      <w:r>
-        <w:rPr>
-          <w:rFonts w:ascii="Garamond" w:hAnsi="Garamond"/>
-          <w:sz w:val="24"/>
-          <w:szCs w:val="24"/>
-        </w:rPr>
-        <w:t>imperial strategy</w:t>
-      </w:r>
-      <w:r>
-        <w:rPr>
-          <w:rFonts w:ascii="Garamond" w:hAnsi="Garamond"/>
-          <w:sz w:val="24"/>
-          <w:szCs w:val="24"/>
-        </w:rPr>
-        <w:t xml:space="preserve">. </w:t>
-      </w:r>
-      <w:r>
-        <w:rPr>
-          <w:rFonts w:ascii="Garamond" w:hAnsi="Garamond"/>
-          <w:sz w:val="24"/>
-          <w:szCs w:val="24"/>
-        </w:rPr>
-        <w:t>T</w:t>
-      </w:r>
-      <w:r>
-        <w:rPr>
-          <w:rFonts w:ascii="Garamond" w:hAnsi="Garamond"/>
-          <w:sz w:val="24"/>
-          <w:szCs w:val="24"/>
-        </w:rPr>
-        <w:t xml:space="preserve">his paper focuses on how disease in the </w:t>
-      </w:r>
-      <w:r>
-        <w:rPr>
-          <w:rFonts w:ascii="Garamond" w:hAnsi="Garamond"/>
-          <w:sz w:val="24"/>
-          <w:szCs w:val="24"/>
-        </w:rPr>
-        <w:t>colonial</w:t>
-      </w:r>
-      <w:r>
-        <w:rPr>
-          <w:rFonts w:ascii="Garamond" w:hAnsi="Garamond"/>
-          <w:sz w:val="24"/>
-          <w:szCs w:val="24"/>
-        </w:rPr>
-        <w:t xml:space="preserve"> periphery </w:t>
-      </w:r>
-      <w:r>
-        <w:rPr>
-          <w:rFonts w:ascii="Garamond" w:hAnsi="Garamond"/>
-          <w:sz w:val="24"/>
-          <w:szCs w:val="24"/>
-        </w:rPr>
-        <w:t>of the Greater Caribbean</w:t>
-      </w:r>
-      <w:r>
-        <w:rPr>
-          <w:rStyle w:val="FootnoteReference"/>
-          <w:rFonts w:ascii="Garamond" w:hAnsi="Garamond"/>
-          <w:sz w:val="24"/>
-          <w:szCs w:val="24"/>
-        </w:rPr>
-        <w:footnoteReference w:id="1"/>
-      </w:r>
-      <w:r>
-        <w:rPr>
-          <w:rFonts w:ascii="Garamond" w:hAnsi="Garamond"/>
-          <w:sz w:val="24"/>
-          <w:szCs w:val="24"/>
-        </w:rPr>
-        <w:t xml:space="preserve"> </w:t>
-      </w:r>
-      <w:r>
-        <w:rPr>
-          <w:rFonts w:ascii="Garamond" w:hAnsi="Garamond"/>
-          <w:sz w:val="24"/>
-          <w:szCs w:val="24"/>
-        </w:rPr>
-        <w:t xml:space="preserve">worked to not only dictate geopolitical competition between empires, but also </w:t>
-      </w:r>
-      <w:r>
-        <w:rPr>
-          <w:rFonts w:ascii="Garamond" w:hAnsi="Garamond"/>
-          <w:sz w:val="24"/>
-          <w:szCs w:val="24"/>
-        </w:rPr>
-        <w:t>shape strategies of domination</w:t>
-      </w:r>
-      <w:r>
-        <w:rPr>
-          <w:rFonts w:ascii="Garamond" w:hAnsi="Garamond"/>
-          <w:sz w:val="24"/>
-          <w:szCs w:val="24"/>
-        </w:rPr>
-        <w:t xml:space="preserve">. I argue that disease in the Great Caribbean dictated imperial </w:t>
-      </w:r>
-      <w:r>
-        <w:rPr>
-          <w:rFonts w:ascii="Garamond" w:hAnsi="Garamond"/>
-          <w:sz w:val="24"/>
-          <w:szCs w:val="24"/>
-        </w:rPr>
-        <w:t>conquest and</w:t>
-      </w:r>
-      <w:r>
-        <w:rPr>
-          <w:rFonts w:ascii="Garamond" w:hAnsi="Garamond"/>
-          <w:sz w:val="24"/>
-          <w:szCs w:val="24"/>
-        </w:rPr>
-        <w:t xml:space="preserve"> </w:t>
-      </w:r>
-      <w:r>
-        <w:rPr>
-          <w:rFonts w:ascii="Garamond" w:hAnsi="Garamond"/>
-          <w:sz w:val="24"/>
-          <w:szCs w:val="24"/>
-        </w:rPr>
-        <w:t>helps explain the imperial trajectory of the late-coming American empire</w:t>
-      </w:r>
-      <w:r>
-        <w:rPr>
-          <w:rFonts w:ascii="Garamond" w:hAnsi="Garamond"/>
-          <w:sz w:val="24"/>
-          <w:szCs w:val="24"/>
-        </w:rPr>
-        <w:t xml:space="preserve">. </w:t>
-      </w:r>
-      <w:r>
-        <w:rPr>
-          <w:rFonts w:ascii="Garamond" w:hAnsi="Garamond"/>
-          <w:sz w:val="24"/>
-          <w:szCs w:val="24"/>
-        </w:rPr>
-        <w:t>I develop</w:t>
-      </w:r>
-      <w:r>
-        <w:rPr>
-          <w:rFonts w:ascii="Garamond" w:hAnsi="Garamond"/>
-          <w:sz w:val="24"/>
-          <w:szCs w:val="24"/>
-        </w:rPr>
-        <w:t xml:space="preserve"> th</w:t>
-      </w:r>
-      <w:r>
-        <w:rPr>
-          <w:rFonts w:ascii="Garamond" w:hAnsi="Garamond"/>
-          <w:sz w:val="24"/>
-          <w:szCs w:val="24"/>
-        </w:rPr>
-        <w:t>is ecological explanation</w:t>
-      </w:r>
-      <w:r>
-        <w:rPr>
-          <w:rFonts w:ascii="Garamond" w:hAnsi="Garamond"/>
-          <w:sz w:val="24"/>
-          <w:szCs w:val="24"/>
-        </w:rPr>
-        <w:t xml:space="preserve"> by </w:t>
-      </w:r>
-      <w:r>
-        <w:rPr>
-          <w:rFonts w:ascii="Garamond" w:hAnsi="Garamond"/>
-          <w:sz w:val="24"/>
-          <w:szCs w:val="24"/>
-        </w:rPr>
-        <w:t>first exploring the history of colonialism</w:t>
-      </w:r>
-      <w:r>
-        <w:rPr>
-          <w:rFonts w:ascii="Garamond" w:hAnsi="Garamond"/>
-          <w:sz w:val="24"/>
-          <w:szCs w:val="24"/>
-        </w:rPr>
-        <w:t xml:space="preserve"> and empire-building</w:t>
-      </w:r>
-      <w:r>
-        <w:rPr>
-          <w:rFonts w:ascii="Garamond" w:hAnsi="Garamond"/>
-          <w:sz w:val="24"/>
-          <w:szCs w:val="24"/>
-        </w:rPr>
-        <w:t xml:space="preserve"> in the Greater Caribbean, and how the Spanish empire was </w:t>
-      </w:r>
-      <w:r>
-        <w:rPr>
-          <w:rFonts w:ascii="Garamond" w:hAnsi="Garamond"/>
-          <w:sz w:val="24"/>
-          <w:szCs w:val="24"/>
-        </w:rPr>
-        <w:t xml:space="preserve">posed </w:t>
-      </w:r>
-      <w:r>
-        <w:rPr>
-          <w:rFonts w:ascii="Garamond" w:hAnsi="Garamond"/>
-          <w:sz w:val="24"/>
-          <w:szCs w:val="24"/>
-        </w:rPr>
-        <w:t>to dominate the region for centuries.  Then</w:t>
-      </w:r>
-      <w:r>
-        <w:rPr>
-          <w:rFonts w:ascii="Garamond" w:hAnsi="Garamond"/>
-          <w:sz w:val="24"/>
-          <w:szCs w:val="24"/>
-        </w:rPr>
-        <w:t xml:space="preserve"> I turn to the United States and its imperial strategy</w:t>
-      </w:r>
-      <w:r>
-        <w:rPr>
-          <w:rFonts w:ascii="Garamond" w:hAnsi="Garamond"/>
-          <w:sz w:val="24"/>
-          <w:szCs w:val="24"/>
-        </w:rPr>
-        <w:t xml:space="preserve">, using Cuba as an example to explore how disease shaped American </w:t>
-      </w:r>
-      <w:r>
-        <w:rPr>
-          <w:rFonts w:ascii="Garamond" w:hAnsi="Garamond"/>
-          <w:sz w:val="24"/>
-          <w:szCs w:val="24"/>
-        </w:rPr>
-        <w:lastRenderedPageBreak/>
-        <w:t>dominance</w:t>
-      </w:r>
-      <w:r>
-        <w:rPr>
-          <w:rFonts w:ascii="Garamond" w:hAnsi="Garamond"/>
-          <w:sz w:val="24"/>
-          <w:szCs w:val="24"/>
-        </w:rPr>
-        <w:t xml:space="preserve"> after the 1900s.</w:t>
-      </w:r>
-      <w:r>
-        <w:rPr>
-          <w:rFonts w:ascii="Garamond" w:hAnsi="Garamond"/>
-          <w:sz w:val="24"/>
-          <w:szCs w:val="24"/>
-        </w:rPr>
-        <w:t xml:space="preserve"> </w:t>
-      </w:r>
-      <w:r>
-        <w:rPr>
-          <w:rFonts w:ascii="Garamond" w:hAnsi="Garamond"/>
-          <w:sz w:val="24"/>
-          <w:szCs w:val="24"/>
-        </w:rPr>
-        <w:t>Critical to this, I argue, is the role of differential immunity to tropical diseases.</w:t>
-      </w:r>
-    </w:p>
-    <w:p>
-      <w:pPr>
-        <w:spacing w:line="480" w:lineRule="auto"/>
-        <w:ind w:firstLine="720"/>
-        <w:rPr>
-          <w:rFonts w:ascii="Garamond" w:hAnsi="Garamond"/>
-          <w:sz w:val="24"/>
-          <w:szCs w:val="24"/>
-        </w:rPr>
-      </w:pPr>
-      <w:r>
-        <w:rPr>
-          <w:rFonts w:ascii="Garamond" w:eastAsia="Calibri" w:hAnsi="Garamond" w:cs="Calibri"/>
-          <w:sz w:val="24"/>
-          <w:szCs w:val="24"/>
-        </w:rPr>
-        <w:t xml:space="preserve">It is hard to stress just how important the ecology of the Americas </w:t>
-      </w:r>
-      <w:r>
-        <w:rPr>
-          <w:rFonts w:ascii="Garamond" w:eastAsia="Calibri" w:hAnsi="Garamond" w:cs="Calibri"/>
-          <w:sz w:val="24"/>
-          <w:szCs w:val="24"/>
-        </w:rPr>
-        <w:t>was</w:t>
-      </w:r>
-      <w:r>
-        <w:rPr>
-          <w:rFonts w:ascii="Garamond" w:eastAsia="Calibri" w:hAnsi="Garamond" w:cs="Calibri"/>
-          <w:sz w:val="24"/>
-          <w:szCs w:val="24"/>
-        </w:rPr>
-        <w:t xml:space="preserve"> during the race for imperial holdings in the region. As John McNeil succinctly states, "it is perhaps a rude blow to the </w:t>
+      <w:r>
+        <w:rPr>
+          <w:rFonts w:ascii="Garamond" w:eastAsia="Calibri" w:hAnsi="Garamond" w:cs="Calibri"/>
+          <w:sz w:val="24"/>
+          <w:szCs w:val="24"/>
+        </w:rPr>
+        <w:t xml:space="preserve">McNeil, tracing the </w:t>
+      </w:r>
+      <w:r>
+        <w:rPr>
+          <w:rFonts w:ascii="Garamond" w:eastAsia="Calibri" w:hAnsi="Garamond" w:cs="Calibri"/>
+          <w:sz w:val="24"/>
+          <w:szCs w:val="24"/>
+        </w:rPr>
+        <w:t>history</w:t>
+      </w:r>
+      <w:r>
+        <w:rPr>
+          <w:rFonts w:ascii="Garamond" w:eastAsia="Calibri" w:hAnsi="Garamond" w:cs="Calibri"/>
+          <w:sz w:val="24"/>
+          <w:szCs w:val="24"/>
+        </w:rPr>
+        <w:t xml:space="preserve"> of American ecology, argues that differential immunity to yellow fever and malaria, both diseases spread by the A. </w:t>
       </w:r>
       <w:r>
         <w:rPr>
@@ -571,281 +1649,6 @@
           <w:sz w:val="24"/>
           <w:szCs w:val="24"/>
         </w:rPr>
-        <w:t>amour propre</w:t>
-      </w:r>
-      <w:r>
-        <w:rPr>
-          <w:rFonts w:ascii="Garamond" w:eastAsia="Calibri" w:hAnsi="Garamond" w:cs="Calibri"/>
-          <w:sz w:val="24"/>
-          <w:szCs w:val="24"/>
-        </w:rPr>
-        <w:t xml:space="preserve"> of our species to think that lowly mosquitoes and mindless viruses can shape our international affairs. But they can</w:t>
-      </w:r>
-      <w:r>
-        <w:rPr>
-          <w:rFonts w:ascii="Garamond" w:eastAsia="Calibri" w:hAnsi="Garamond" w:cs="Calibri"/>
-          <w:sz w:val="24"/>
-          <w:szCs w:val="24"/>
-        </w:rPr>
-        <w:t>.</w:t>
-      </w:r>
-      <w:r>
-        <w:rPr>
-          <w:rFonts w:ascii="Garamond" w:eastAsia="Calibri" w:hAnsi="Garamond" w:cs="Calibri"/>
-          <w:sz w:val="24"/>
-          <w:szCs w:val="24"/>
-        </w:rPr>
-        <w:t>"</w:t>
-      </w:r>
-      <w:r>
-        <w:rPr>
-          <w:rStyle w:val="FootnoteReference"/>
-          <w:rFonts w:ascii="Garamond" w:eastAsia="Calibri" w:hAnsi="Garamond" w:cs="Calibri"/>
-          <w:sz w:val="24"/>
-          <w:szCs w:val="24"/>
-        </w:rPr>
-        <w:footnoteReference w:id="2"/>
-      </w:r>
-      <w:r>
-        <w:rPr>
-          <w:rFonts w:ascii="Garamond" w:eastAsia="Calibri" w:hAnsi="Garamond" w:cs="Calibri"/>
-          <w:sz w:val="24"/>
-          <w:szCs w:val="24"/>
-        </w:rPr>
-        <w:t xml:space="preserve">  </w:t>
-      </w:r>
-      <w:r>
-        <w:rPr>
-          <w:rFonts w:ascii="Garamond" w:eastAsia="Calibri" w:hAnsi="Garamond" w:cs="Calibri"/>
-          <w:sz w:val="24"/>
-          <w:szCs w:val="24"/>
-        </w:rPr>
-        <w:t xml:space="preserve">The economic and colonial history of the Americas traces in line with disease, and often reenforce themselves.  </w:t>
-      </w:r>
-      <w:r>
-        <w:rPr>
-          <w:rFonts w:ascii="Garamond" w:eastAsia="Calibri" w:hAnsi="Garamond" w:cs="Calibri"/>
-          <w:sz w:val="24"/>
-          <w:szCs w:val="24"/>
-        </w:rPr>
-        <w:t>It is well documented just how important disease was during the</w:t>
-      </w:r>
-      <w:r>
-        <w:rPr>
-          <w:rFonts w:ascii="Garamond" w:eastAsia="Calibri" w:hAnsi="Garamond" w:cs="Calibri"/>
-          <w:sz w:val="24"/>
-          <w:szCs w:val="24"/>
-        </w:rPr>
-        <w:t xml:space="preserve"> </w:t>
-      </w:r>
-      <w:r>
-        <w:rPr>
-          <w:rFonts w:ascii="Garamond" w:eastAsia="Calibri" w:hAnsi="Garamond" w:cs="Calibri"/>
-          <w:sz w:val="24"/>
-          <w:szCs w:val="24"/>
-        </w:rPr>
-        <w:t xml:space="preserve">European conquest of the Americas.  </w:t>
-      </w:r>
-      <w:r>
-        <w:rPr>
-          <w:rFonts w:ascii="Garamond" w:eastAsia="Calibri" w:hAnsi="Garamond" w:cs="Calibri"/>
-          <w:sz w:val="24"/>
-          <w:szCs w:val="24"/>
-        </w:rPr>
-        <w:t xml:space="preserve">The earliest empires with footholds in </w:t>
-      </w:r>
-      <w:r>
-        <w:rPr>
-          <w:rFonts w:ascii="Garamond" w:eastAsia="Calibri" w:hAnsi="Garamond" w:cs="Calibri"/>
-          <w:sz w:val="24"/>
-          <w:szCs w:val="24"/>
-        </w:rPr>
-        <w:t>the New World</w:t>
-      </w:r>
-      <w:r>
-        <w:rPr>
-          <w:rFonts w:ascii="Garamond" w:eastAsia="Calibri" w:hAnsi="Garamond" w:cs="Calibri"/>
-          <w:sz w:val="24"/>
-          <w:szCs w:val="24"/>
-        </w:rPr>
-        <w:t xml:space="preserve"> </w:t>
-      </w:r>
-      <w:r>
-        <w:rPr>
-          <w:rFonts w:ascii="Garamond" w:eastAsia="Calibri" w:hAnsi="Garamond" w:cs="Calibri"/>
-          <w:sz w:val="24"/>
-          <w:szCs w:val="24"/>
-        </w:rPr>
-        <w:t>--</w:t>
-      </w:r>
-      <w:r>
-        <w:rPr>
-          <w:rFonts w:ascii="Garamond" w:eastAsia="Calibri" w:hAnsi="Garamond" w:cs="Calibri"/>
-          <w:sz w:val="24"/>
-          <w:szCs w:val="24"/>
-        </w:rPr>
-        <w:t xml:space="preserve"> Portugal</w:t>
-      </w:r>
-      <w:r>
-        <w:rPr>
-          <w:rFonts w:ascii="Garamond" w:eastAsia="Calibri" w:hAnsi="Garamond" w:cs="Calibri"/>
-          <w:sz w:val="24"/>
-          <w:szCs w:val="24"/>
-        </w:rPr>
-        <w:t xml:space="preserve"> and Spain</w:t>
-      </w:r>
-      <w:r>
-        <w:rPr>
-          <w:rFonts w:ascii="Garamond" w:eastAsia="Calibri" w:hAnsi="Garamond" w:cs="Calibri"/>
-          <w:sz w:val="24"/>
-          <w:szCs w:val="24"/>
-        </w:rPr>
-        <w:t xml:space="preserve"> --</w:t>
-      </w:r>
-      <w:r>
-        <w:rPr>
-          <w:rFonts w:ascii="Garamond" w:eastAsia="Calibri" w:hAnsi="Garamond" w:cs="Calibri"/>
-          <w:sz w:val="24"/>
-          <w:szCs w:val="24"/>
-        </w:rPr>
-        <w:t xml:space="preserve"> </w:t>
-      </w:r>
-      <w:r>
-        <w:rPr>
-          <w:rFonts w:ascii="Garamond" w:eastAsia="Calibri" w:hAnsi="Garamond" w:cs="Calibri"/>
-          <w:sz w:val="24"/>
-          <w:szCs w:val="24"/>
-        </w:rPr>
-        <w:t>initially</w:t>
-      </w:r>
-      <w:r>
-        <w:rPr>
-          <w:rFonts w:ascii="Garamond" w:eastAsia="Calibri" w:hAnsi="Garamond" w:cs="Calibri"/>
-          <w:sz w:val="24"/>
-          <w:szCs w:val="24"/>
-        </w:rPr>
-        <w:t xml:space="preserve"> focused on resource extraction, primarily gold and silver.  However, overtime, </w:t>
-      </w:r>
-      <w:r>
-        <w:rPr>
-          <w:rFonts w:ascii="Garamond" w:eastAsia="Calibri" w:hAnsi="Garamond" w:cs="Calibri"/>
-          <w:sz w:val="24"/>
-          <w:szCs w:val="24"/>
-        </w:rPr>
-        <w:t xml:space="preserve">sugar </w:t>
-      </w:r>
-      <w:r>
-        <w:rPr>
-          <w:rFonts w:ascii="Garamond" w:eastAsia="Calibri" w:hAnsi="Garamond" w:cs="Calibri"/>
-          <w:sz w:val="24"/>
-          <w:szCs w:val="24"/>
-        </w:rPr>
-        <w:t>plantation economies began to emerge across the Americas</w:t>
-      </w:r>
-      <w:r>
-        <w:rPr>
-          <w:rFonts w:ascii="Garamond" w:eastAsia="Calibri" w:hAnsi="Garamond" w:cs="Calibri"/>
-          <w:sz w:val="24"/>
-          <w:szCs w:val="24"/>
-        </w:rPr>
-        <w:t>, requiring large ecological transformations</w:t>
-      </w:r>
-      <w:r>
-        <w:rPr>
-          <w:rFonts w:ascii="Garamond" w:eastAsia="Calibri" w:hAnsi="Garamond" w:cs="Calibri"/>
-          <w:sz w:val="24"/>
-          <w:szCs w:val="24"/>
-        </w:rPr>
-        <w:t xml:space="preserve"> -- for instance, deforestation and soil erosion</w:t>
-      </w:r>
-      <w:r>
-        <w:rPr>
-          <w:rFonts w:ascii="Garamond" w:eastAsia="Calibri" w:hAnsi="Garamond" w:cs="Calibri"/>
-          <w:sz w:val="24"/>
-          <w:szCs w:val="24"/>
-        </w:rPr>
-        <w:t xml:space="preserve">.  </w:t>
-      </w:r>
-      <w:r>
-        <w:rPr>
-          <w:rFonts w:ascii="Garamond" w:eastAsia="Calibri" w:hAnsi="Garamond" w:cs="Calibri"/>
-          <w:sz w:val="24"/>
-          <w:szCs w:val="24"/>
-        </w:rPr>
-        <w:t xml:space="preserve">These </w:t>
-      </w:r>
-      <w:r>
-        <w:rPr>
-          <w:rFonts w:ascii="Garamond" w:eastAsia="Calibri" w:hAnsi="Garamond" w:cs="Calibri"/>
-          <w:sz w:val="24"/>
-          <w:szCs w:val="24"/>
-        </w:rPr>
-        <w:t>plantations</w:t>
-      </w:r>
-      <w:r>
-        <w:rPr>
-          <w:rFonts w:ascii="Garamond" w:eastAsia="Calibri" w:hAnsi="Garamond" w:cs="Calibri"/>
-          <w:sz w:val="24"/>
-          <w:szCs w:val="24"/>
-        </w:rPr>
-        <w:t xml:space="preserve"> </w:t>
-      </w:r>
-      <w:r>
-        <w:rPr>
-          <w:rFonts w:ascii="Garamond" w:eastAsia="Calibri" w:hAnsi="Garamond" w:cs="Calibri"/>
-          <w:sz w:val="24"/>
-          <w:szCs w:val="24"/>
-        </w:rPr>
-        <w:t>simultaneously</w:t>
-      </w:r>
-      <w:r>
-        <w:rPr>
-          <w:rFonts w:ascii="Garamond" w:eastAsia="Calibri" w:hAnsi="Garamond" w:cs="Calibri"/>
-          <w:sz w:val="24"/>
-          <w:szCs w:val="24"/>
-        </w:rPr>
-        <w:t xml:space="preserve"> </w:t>
-      </w:r>
-      <w:r>
-        <w:rPr>
-          <w:rFonts w:ascii="Garamond" w:eastAsia="Calibri" w:hAnsi="Garamond" w:cs="Calibri"/>
-          <w:sz w:val="24"/>
-          <w:szCs w:val="24"/>
-        </w:rPr>
-        <w:t xml:space="preserve">created a demand for labor and a favorable environment for </w:t>
-      </w:r>
-      <w:r>
-        <w:rPr>
-          <w:rFonts w:ascii="Garamond" w:eastAsia="Calibri" w:hAnsi="Garamond" w:cs="Calibri"/>
-          <w:sz w:val="24"/>
-          <w:szCs w:val="24"/>
-        </w:rPr>
-        <w:t>disease</w:t>
-      </w:r>
-      <w:r>
-        <w:rPr>
-          <w:rFonts w:ascii="Garamond" w:eastAsia="Calibri" w:hAnsi="Garamond" w:cs="Calibri"/>
-          <w:sz w:val="24"/>
-          <w:szCs w:val="24"/>
-        </w:rPr>
-        <w:t>;</w:t>
-      </w:r>
-      <w:r>
-        <w:rPr>
-          <w:rFonts w:ascii="Garamond" w:eastAsia="Calibri" w:hAnsi="Garamond" w:cs="Calibri"/>
-          <w:sz w:val="24"/>
-          <w:szCs w:val="24"/>
-        </w:rPr>
-        <w:t xml:space="preserve"> the Atlantic African slave trade, which met the demand for labor, also carried A. </w:t>
-      </w:r>
-      <w:r>
-        <w:rPr>
-          <w:rFonts w:ascii="Garamond" w:eastAsia="Calibri" w:hAnsi="Garamond" w:cs="Calibri"/>
-          <w:i/>
-          <w:iCs/>
-          <w:sz w:val="24"/>
-          <w:szCs w:val="24"/>
-        </w:rPr>
         <w:t>aegypti</w:t>
       </w:r>
       <w:r>
@@ -862,259 +1665,7 @@
           <w:sz w:val="24"/>
           <w:szCs w:val="24"/>
         </w:rPr>
-        <w:t xml:space="preserve">.  These A. </w:t>
-      </w:r>
-      <w:r>
-        <w:rPr>
-          <w:rFonts w:ascii="Garamond" w:eastAsia="Calibri" w:hAnsi="Garamond" w:cs="Calibri"/>
-          <w:i/>
-          <w:iCs/>
-          <w:sz w:val="24"/>
-          <w:szCs w:val="24"/>
-        </w:rPr>
-        <w:t>aegypti</w:t>
-      </w:r>
-      <w:r>
-        <w:rPr>
-          <w:rFonts w:ascii="Garamond" w:eastAsia="Calibri" w:hAnsi="Garamond" w:cs="Calibri"/>
-          <w:sz w:val="24"/>
-          <w:szCs w:val="24"/>
-        </w:rPr>
-        <w:t xml:space="preserve"> mosquitoes, carrying the yellow fever virus, </w:t>
-      </w:r>
-      <w:r>
-        <w:rPr>
-          <w:rFonts w:ascii="Garamond" w:eastAsia="Calibri" w:hAnsi="Garamond" w:cs="Calibri"/>
-          <w:sz w:val="24"/>
-          <w:szCs w:val="24"/>
-        </w:rPr>
-        <w:t>flourished in</w:t>
-      </w:r>
-      <w:r>
-        <w:rPr>
-          <w:rFonts w:ascii="Garamond" w:eastAsia="Calibri" w:hAnsi="Garamond" w:cs="Calibri"/>
-          <w:sz w:val="24"/>
-          <w:szCs w:val="24"/>
-        </w:rPr>
-        <w:t xml:space="preserve"> an incredibly viable breeding ground </w:t>
-      </w:r>
-      <w:r>
-        <w:rPr>
-          <w:rFonts w:ascii="Garamond" w:eastAsia="Calibri" w:hAnsi="Garamond" w:cs="Calibri"/>
-          <w:sz w:val="24"/>
-          <w:szCs w:val="24"/>
-        </w:rPr>
-        <w:t>of</w:t>
-      </w:r>
-      <w:r>
-        <w:rPr>
-          <w:rFonts w:ascii="Garamond" w:eastAsia="Calibri" w:hAnsi="Garamond" w:cs="Calibri"/>
-          <w:sz w:val="24"/>
-          <w:szCs w:val="24"/>
-        </w:rPr>
-        <w:t xml:space="preserve"> the </w:t>
-      </w:r>
-      <w:r>
-        <w:rPr>
-          <w:rFonts w:ascii="Garamond" w:eastAsia="Calibri" w:hAnsi="Garamond" w:cs="Calibri"/>
-          <w:sz w:val="24"/>
-          <w:szCs w:val="24"/>
-        </w:rPr>
-        <w:t>Caribbean.</w:t>
-      </w:r>
-      <w:r>
-        <w:rPr>
-          <w:rStyle w:val="FootnoteReference"/>
-          <w:rFonts w:ascii="Garamond" w:eastAsia="Calibri" w:hAnsi="Garamond" w:cs="Calibri"/>
-          <w:sz w:val="24"/>
-          <w:szCs w:val="24"/>
-        </w:rPr>
-        <w:footnoteReference w:id="3"/>
-      </w:r>
-      <w:r>
-        <w:rPr>
-          <w:rFonts w:ascii="Garamond" w:eastAsia="Calibri" w:hAnsi="Garamond" w:cs="Calibri"/>
-          <w:sz w:val="24"/>
-          <w:szCs w:val="24"/>
-        </w:rPr>
-        <w:t xml:space="preserve">  </w:t>
-      </w:r>
-      <w:r>
-        <w:rPr>
-          <w:rFonts w:ascii="Garamond" w:eastAsia="Calibri" w:hAnsi="Garamond" w:cs="Calibri"/>
-          <w:sz w:val="24"/>
-          <w:szCs w:val="24"/>
-        </w:rPr>
-        <w:t xml:space="preserve">This early introduction of yellow fever and the mosquitoes that carried it </w:t>
-      </w:r>
-      <w:r>
-        <w:rPr>
-          <w:rFonts w:ascii="Garamond" w:eastAsia="Calibri" w:hAnsi="Garamond" w:cs="Calibri"/>
-          <w:sz w:val="24"/>
-          <w:szCs w:val="24"/>
-        </w:rPr>
-        <w:t xml:space="preserve">across the Atlantic </w:t>
-      </w:r>
-      <w:r>
-        <w:rPr>
-          <w:rFonts w:ascii="Garamond" w:eastAsia="Calibri" w:hAnsi="Garamond" w:cs="Calibri"/>
-          <w:sz w:val="24"/>
-          <w:szCs w:val="24"/>
-        </w:rPr>
-        <w:t xml:space="preserve">in the </w:t>
-      </w:r>
-      <w:r>
-        <w:rPr>
-          <w:rFonts w:ascii="Garamond" w:eastAsia="Calibri" w:hAnsi="Garamond" w:cs="Calibri"/>
-          <w:sz w:val="24"/>
-          <w:szCs w:val="24"/>
-        </w:rPr>
-        <w:t>15</w:t>
-      </w:r>
-      <w:r>
-        <w:rPr>
-          <w:rFonts w:ascii="Garamond" w:eastAsia="Calibri" w:hAnsi="Garamond" w:cs="Calibri"/>
-          <w:sz w:val="24"/>
-          <w:szCs w:val="24"/>
-          <w:vertAlign w:val="superscript"/>
-        </w:rPr>
-        <w:t>th</w:t>
-      </w:r>
-      <w:r>
-        <w:rPr>
-          <w:rFonts w:ascii="Garamond" w:eastAsia="Calibri" w:hAnsi="Garamond" w:cs="Calibri"/>
-          <w:sz w:val="24"/>
-          <w:szCs w:val="24"/>
-        </w:rPr>
-        <w:t xml:space="preserve"> and 16</w:t>
-      </w:r>
-      <w:r>
-        <w:rPr>
-          <w:rFonts w:ascii="Garamond" w:eastAsia="Calibri" w:hAnsi="Garamond" w:cs="Calibri"/>
-          <w:sz w:val="24"/>
-          <w:szCs w:val="24"/>
-          <w:vertAlign w:val="superscript"/>
-        </w:rPr>
-        <w:t>th</w:t>
-      </w:r>
-      <w:r>
-        <w:rPr>
-          <w:rFonts w:ascii="Garamond" w:eastAsia="Calibri" w:hAnsi="Garamond" w:cs="Calibri"/>
-          <w:sz w:val="24"/>
-          <w:szCs w:val="24"/>
-        </w:rPr>
-        <w:t xml:space="preserve"> century</w:t>
-      </w:r>
-      <w:r>
-        <w:rPr>
-          <w:rStyle w:val="FootnoteReference"/>
-          <w:rFonts w:ascii="Garamond" w:eastAsia="Calibri" w:hAnsi="Garamond" w:cs="Calibri"/>
-          <w:sz w:val="24"/>
-          <w:szCs w:val="24"/>
-        </w:rPr>
-        <w:footnoteReference w:id="4"/>
-      </w:r>
-      <w:r>
-        <w:rPr>
-          <w:rFonts w:ascii="Garamond" w:eastAsia="Calibri" w:hAnsi="Garamond" w:cs="Calibri"/>
-          <w:sz w:val="24"/>
-          <w:szCs w:val="24"/>
-        </w:rPr>
-        <w:t xml:space="preserve"> helps explain why disease </w:t>
-      </w:r>
-      <w:r>
-        <w:rPr>
-          <w:rFonts w:ascii="Garamond" w:eastAsia="Calibri" w:hAnsi="Garamond" w:cs="Calibri"/>
-          <w:sz w:val="24"/>
-          <w:szCs w:val="24"/>
-        </w:rPr>
-        <w:t xml:space="preserve">played such </w:t>
-      </w:r>
-      <w:r>
-        <w:rPr>
-          <w:rFonts w:ascii="Garamond" w:eastAsia="Calibri" w:hAnsi="Garamond" w:cs="Calibri"/>
-          <w:sz w:val="24"/>
-          <w:szCs w:val="24"/>
-        </w:rPr>
-        <w:t>a significant role</w:t>
-      </w:r>
-      <w:r>
-        <w:rPr>
-          <w:rFonts w:ascii="Garamond" w:eastAsia="Calibri" w:hAnsi="Garamond" w:cs="Calibri"/>
-          <w:sz w:val="24"/>
-          <w:szCs w:val="24"/>
-        </w:rPr>
-        <w:t xml:space="preserve"> in imperial competition.</w:t>
-      </w:r>
-    </w:p>
-    <w:p>
-      <w:pPr>
-        <w:spacing w:line="480" w:lineRule="auto"/>
-        <w:ind w:firstLine="720"/>
-        <w:rPr>
-          <w:rFonts w:ascii="Garamond" w:eastAsia="Calibri" w:hAnsi="Garamond" w:cs="Calibri"/>
-          <w:sz w:val="24"/>
-          <w:szCs w:val="24"/>
-        </w:rPr>
-      </w:pPr>
-      <w:r>
-        <w:rPr>
-          <w:rFonts w:ascii="Garamond" w:eastAsia="Calibri" w:hAnsi="Garamond" w:cs="Calibri"/>
-          <w:sz w:val="24"/>
-          <w:szCs w:val="24"/>
-        </w:rPr>
-        <w:t xml:space="preserve">McNeil, tracing the </w:t>
-      </w:r>
-      <w:r>
-        <w:rPr>
-          <w:rFonts w:ascii="Garamond" w:eastAsia="Calibri" w:hAnsi="Garamond" w:cs="Calibri"/>
-          <w:sz w:val="24"/>
-          <w:szCs w:val="24"/>
-        </w:rPr>
-        <w:t>history</w:t>
-      </w:r>
-      <w:r>
-        <w:rPr>
-          <w:rFonts w:ascii="Garamond" w:eastAsia="Calibri" w:hAnsi="Garamond" w:cs="Calibri"/>
-          <w:sz w:val="24"/>
-          <w:szCs w:val="24"/>
-        </w:rPr>
-        <w:t xml:space="preserve"> of American ecology, argues that differential immunity to yellow fever and malaria, both diseases spread by the A. </w:t>
-      </w:r>
-      <w:r>
-        <w:rPr>
-          <w:rFonts w:ascii="Garamond" w:eastAsia="Calibri" w:hAnsi="Garamond" w:cs="Calibri"/>
-          <w:i/>
-          <w:iCs/>
-          <w:sz w:val="24"/>
-          <w:szCs w:val="24"/>
-        </w:rPr>
-        <w:t>aegypti</w:t>
-      </w:r>
-      <w:r>
-        <w:rPr>
-          <w:rFonts w:ascii="Garamond" w:eastAsia="Calibri" w:hAnsi="Garamond" w:cs="Calibri"/>
-          <w:sz w:val="24"/>
-          <w:szCs w:val="24"/>
-        </w:rPr>
-        <w:t xml:space="preserve"> mosquitoes</w:t>
-      </w:r>
-      <w:r>
-        <w:rPr>
-          <w:rFonts w:ascii="Garamond" w:eastAsia="Calibri" w:hAnsi="Garamond" w:cs="Calibri"/>
-          <w:sz w:val="24"/>
-          <w:szCs w:val="24"/>
-        </w:rPr>
-        <w:t xml:space="preserve">, gave people who were already </w:t>
-      </w:r>
-      <w:r>
-        <w:rPr>
-          <w:rFonts w:ascii="Garamond" w:eastAsia="Calibri" w:hAnsi="Garamond" w:cs="Calibri"/>
-          <w:sz w:val="24"/>
-          <w:szCs w:val="24"/>
-        </w:rPr>
-        <w:lastRenderedPageBreak/>
-        <w:t>resident in the New World an advantage over new arrivals.</w:t>
+        <w:t>, gave people who were already resident in the New World an advantage over new arrivals.</w:t>
       </w:r>
       <w:r>
         <w:rPr>
@@ -1449,7 +2000,7 @@
     </w:p>
     <w:p>
       <w:pPr>
-        <w:spacing w:line="480" w:lineRule="auto"/>
+        <w:spacing w:line="276" w:lineRule="auto"/>
         <w:rPr>
           <w:rFonts w:ascii="Garamond" w:eastAsia="Calibri" w:hAnsi="Garamond" w:cs="Calibri"/>
           <w:sz w:val="24"/>
@@ -1502,7 +2053,23 @@
           <w:sz w:val="24"/>
           <w:szCs w:val="24"/>
         </w:rPr>
-        <w:t xml:space="preserve">, due to her alienness and lack of </w:t>
+        <w:t xml:space="preserve">, due to </w:t>
+      </w:r>
+      <w:r>
+        <w:rPr>
+          <w:rFonts w:ascii="Garamond" w:eastAsia="Calibri" w:hAnsi="Garamond" w:cs="Calibri"/>
+          <w:sz w:val="24"/>
+          <w:szCs w:val="24"/>
+        </w:rPr>
+        <w:t>its</w:t>
+      </w:r>
+      <w:r>
+        <w:rPr>
+          <w:rFonts w:ascii="Garamond" w:eastAsia="Calibri" w:hAnsi="Garamond" w:cs="Calibri"/>
+          <w:sz w:val="24"/>
+          <w:szCs w:val="24"/>
+        </w:rPr>
+        <w:t xml:space="preserve"> alienness and lack of </w:t>
       </w:r>
       <w:r>
         <w:rPr>
@@ -1576,6 +2143,7 @@
           <w:sz w:val="24"/>
           <w:szCs w:val="24"/>
         </w:rPr>
+        <w:lastRenderedPageBreak/>
         <w:t>Caribbean</w:t>
       </w:r>
       <w:r>
@@ -1655,7 +2223,7 @@
     </w:p>
     <w:p>
       <w:pPr>
-        <w:spacing w:line="480" w:lineRule="auto"/>
+        <w:spacing w:line="276" w:lineRule="auto"/>
         <w:ind w:firstLine="720"/>
         <w:rPr>
           <w:rFonts w:ascii="Garamond" w:eastAsia="Calibri" w:hAnsi="Garamond" w:cs="Calibri"/>
@@ -1669,7 +2237,6 @@
           <w:sz w:val="24"/>
           <w:szCs w:val="24"/>
         </w:rPr>
-        <w:lastRenderedPageBreak/>
         <w:t xml:space="preserve">As </w:t>
       </w:r>
       <w:r>
@@ -1849,22 +2416,13 @@
         </w:rPr>
         <w:t xml:space="preserve"> </w:t>
       </w:r>
-      <w:commentRangeStart w:id="0"/>
-      <w:r>
-        <w:rPr>
-          <w:rFonts w:ascii="Garamond" w:eastAsia="Calibri" w:hAnsi="Garamond" w:cs="Calibri"/>
-          <w:sz w:val="24"/>
-          <w:szCs w:val="24"/>
-        </w:rPr>
-        <w:t>her</w:t>
-      </w:r>
-      <w:commentRangeEnd w:id="0"/>
-      <w:r>
-        <w:rPr>
-          <w:rStyle w:val="CommentReference"/>
-          <w:rFonts w:ascii="Garamond" w:hAnsi="Garamond"/>
-        </w:rPr>
-        <w:commentReference w:id="0"/>
+      <w:r>
+        <w:rPr>
+          <w:rFonts w:ascii="Garamond" w:eastAsia="Calibri" w:hAnsi="Garamond" w:cs="Calibri"/>
+          <w:sz w:val="24"/>
+          <w:szCs w:val="24"/>
+        </w:rPr>
+        <w:t>its</w:t>
       </w:r>
       <w:r>
         <w:rPr>
@@ -2241,7 +2799,7 @@
     </w:p>
     <w:p>
       <w:pPr>
-        <w:spacing w:line="480" w:lineRule="auto"/>
+        <w:spacing w:line="276" w:lineRule="auto"/>
         <w:ind w:firstLine="720"/>
         <w:rPr>
           <w:rFonts w:ascii="Garamond" w:eastAsia="Calibri" w:hAnsi="Garamond" w:cs="Calibri"/>
@@ -2320,7 +2878,6 @@
           <w:sz w:val="24"/>
           <w:szCs w:val="24"/>
         </w:rPr>
-        <w:lastRenderedPageBreak/>
         <w:t>Immerwahr</w:t>
       </w:r>
       <w:proofErr w:type="spellEnd"/>
@@ -2541,7 +3098,7 @@
           <w:sz w:val="24"/>
           <w:szCs w:val="24"/>
         </w:rPr>
-        <w:t>--</w:t>
+        <w:t>–</w:t>
       </w:r>
       <w:r>
         <w:rPr>
@@ -2570,7 +3127,7 @@
     </w:p>
     <w:p>
       <w:pPr>
-        <w:spacing w:line="480" w:lineRule="auto"/>
+        <w:spacing w:line="276" w:lineRule="auto"/>
         <w:ind w:firstLine="720"/>
         <w:rPr>
           <w:rFonts w:ascii="Garamond" w:eastAsia="Calibri" w:hAnsi="Garamond" w:cs="Calibri"/>
@@ -2625,7 +3182,16 @@
           <w:sz w:val="24"/>
           <w:szCs w:val="24"/>
         </w:rPr>
-        <w:t xml:space="preserve">  While this</w:t>
+        <w:t xml:space="preserve">  While </w:t>
+      </w:r>
+      <w:r>
+        <w:rPr>
+          <w:rFonts w:ascii="Garamond" w:eastAsia="Calibri" w:hAnsi="Garamond" w:cs="Calibri"/>
+          <w:sz w:val="24"/>
+          <w:szCs w:val="24"/>
+        </w:rPr>
+        <w:lastRenderedPageBreak/>
+        <w:t>this</w:t>
       </w:r>
       <w:r>
         <w:rPr>
@@ -2673,24 +3239,15 @@
           <w:sz w:val="24"/>
           <w:szCs w:val="24"/>
         </w:rPr>
-        <w:t>the region, it also served i</w:t>
-      </w:r>
-      <w:commentRangeStart w:id="1"/>
-      <w:r>
-        <w:rPr>
-          <w:rFonts w:ascii="Garamond" w:eastAsia="Calibri" w:hAnsi="Garamond" w:cs="Calibri"/>
-          <w:sz w:val="24"/>
-          <w:szCs w:val="24"/>
-        </w:rPr>
-        <w:t>mportant</w:t>
-      </w:r>
-      <w:commentRangeEnd w:id="1"/>
-      <w:r>
-        <w:rPr>
-          <w:rStyle w:val="CommentReference"/>
-          <w:rFonts w:ascii="Garamond" w:hAnsi="Garamond"/>
-        </w:rPr>
-        <w:commentReference w:id="1"/>
+        <w:t xml:space="preserve">the region, it </w:t>
+      </w:r>
+      <w:r>
+        <w:rPr>
+          <w:rFonts w:ascii="Garamond" w:eastAsia="Calibri" w:hAnsi="Garamond" w:cs="Calibri"/>
+          <w:sz w:val="24"/>
+          <w:szCs w:val="24"/>
+        </w:rPr>
+        <w:t>was nonetheless vital</w:t>
       </w:r>
       <w:r>
         <w:rPr>
@@ -3022,7 +3579,6 @@
           <w:sz w:val="24"/>
           <w:szCs w:val="24"/>
         </w:rPr>
-        <w:lastRenderedPageBreak/>
         <w:t xml:space="preserve">connections to the Spanish metropole </w:t>
       </w:r>
       <w:r>
@@ -3116,7 +3672,7 @@
     </w:p>
     <w:p>
       <w:pPr>
-        <w:spacing w:line="480" w:lineRule="auto"/>
+        <w:spacing w:line="276" w:lineRule="auto"/>
         <w:ind w:firstLine="720"/>
         <w:rPr>
           <w:rFonts w:ascii="Garamond" w:eastAsia="Calibri" w:hAnsi="Garamond" w:cs="Calibri"/>
@@ -3211,7 +3767,23 @@
           <w:sz w:val="24"/>
           <w:szCs w:val="24"/>
         </w:rPr>
-        <w:t xml:space="preserve">foreigners, in this case, American military and economic investors were safe from disease.  Thus, </w:t>
+        <w:t>foreigners, in this case, American military and economic investors</w:t>
+      </w:r>
+      <w:r>
+        <w:rPr>
+          <w:rFonts w:ascii="Garamond" w:eastAsia="Calibri" w:hAnsi="Garamond" w:cs="Calibri"/>
+          <w:sz w:val="24"/>
+          <w:szCs w:val="24"/>
+        </w:rPr>
+        <w:t>,</w:t>
+      </w:r>
+      <w:r>
+        <w:rPr>
+          <w:rFonts w:ascii="Garamond" w:eastAsia="Calibri" w:hAnsi="Garamond" w:cs="Calibri"/>
+          <w:sz w:val="24"/>
+          <w:szCs w:val="24"/>
+        </w:rPr>
+        <w:t xml:space="preserve"> were safe from disease.  Thus, </w:t>
       </w:r>
       <w:r>
         <w:rPr>
@@ -3251,7 +3823,15 @@
           <w:sz w:val="24"/>
           <w:szCs w:val="24"/>
         </w:rPr>
-        <w:t>-- whether it be in the form of military force, economic venture, or inhabitation.</w:t>
+        <w:t>–</w:t>
+      </w:r>
+      <w:r>
+        <w:rPr>
+          <w:rFonts w:ascii="Garamond" w:eastAsia="Calibri" w:hAnsi="Garamond" w:cs="Calibri"/>
+          <w:sz w:val="24"/>
+          <w:szCs w:val="24"/>
+        </w:rPr>
+        <w:t xml:space="preserve"> whether it be in the form of military force, economic venture, or inhabitation.</w:t>
       </w:r>
       <w:r>
         <w:rPr>
@@ -3328,7 +3908,7 @@
     </w:p>
     <w:p>
       <w:pPr>
-        <w:spacing w:line="480" w:lineRule="auto"/>
+        <w:spacing w:line="276" w:lineRule="auto"/>
         <w:ind w:firstLine="720"/>
         <w:rPr>
           <w:rFonts w:ascii="Garamond" w:eastAsia="Calibri" w:hAnsi="Garamond" w:cs="Calibri"/>
@@ -3466,16 +4046,7 @@
           <w:sz w:val="24"/>
           <w:szCs w:val="24"/>
         </w:rPr>
-        <w:t xml:space="preserve"> the late-coming empire was able to </w:t>
-      </w:r>
-      <w:r>
-        <w:rPr>
-          <w:rFonts w:ascii="Garamond" w:eastAsia="Calibri" w:hAnsi="Garamond" w:cs="Calibri"/>
-          <w:sz w:val="24"/>
-          <w:szCs w:val="24"/>
-        </w:rPr>
-        <w:lastRenderedPageBreak/>
-        <w:t>consolidate regional power by eradicating tropical disease in the Caribbean</w:t>
+        <w:t xml:space="preserve"> the late-coming empire was able to consolidate regional power by eradicating tropical disease in the Caribbean</w:t>
       </w:r>
       <w:r>
         <w:rPr>
@@ -3665,6 +4236,7 @@
           <w:sz w:val="24"/>
           <w:szCs w:val="24"/>
         </w:rPr>
+        <w:lastRenderedPageBreak/>
         <w:t>Finally, i</w:t>
       </w:r>
       <w:r>
@@ -3707,30 +4279,13 @@
         </w:rPr>
         <w:t xml:space="preserve">al trajectory of </w:t>
       </w:r>
-      <w:commentRangeStart w:id="2"/>
-      <w:r>
-        <w:rPr>
-          <w:rFonts w:ascii="Garamond" w:eastAsia="Calibri" w:hAnsi="Garamond" w:cs="Calibri"/>
-          <w:sz w:val="24"/>
-          <w:szCs w:val="24"/>
-        </w:rPr>
-        <w:t>empires</w:t>
-      </w:r>
-      <w:commentRangeEnd w:id="2"/>
-      <w:r>
-        <w:rPr>
-          <w:rStyle w:val="CommentReference"/>
-          <w:rFonts w:ascii="Garamond" w:hAnsi="Garamond"/>
-        </w:rPr>
-        <w:commentReference w:id="2"/>
-      </w:r>
-      <w:r>
-        <w:rPr>
-          <w:rFonts w:ascii="Garamond" w:eastAsia="Calibri" w:hAnsi="Garamond" w:cs="Calibri"/>
-          <w:sz w:val="24"/>
-          <w:szCs w:val="24"/>
-        </w:rPr>
-        <w:t>.</w:t>
+      <w:r>
+        <w:rPr>
+          <w:rFonts w:ascii="Garamond" w:eastAsia="Calibri" w:hAnsi="Garamond" w:cs="Calibri"/>
+          <w:sz w:val="24"/>
+          <w:szCs w:val="24"/>
+        </w:rPr>
+        <w:t>empires.</w:t>
       </w:r>
     </w:p>
     <w:p>
@@ -3769,7 +4324,7 @@
     </w:p>
     <w:p>
       <w:pPr>
-        <w:spacing w:line="480" w:lineRule="auto"/>
+        <w:spacing w:line="360" w:lineRule="auto"/>
         <w:ind w:left="720" w:hanging="720"/>
         <w:rPr>
           <w:rFonts w:ascii="Garamond" w:hAnsi="Garamond"/>
@@ -3804,7 +4359,7 @@
     </w:p>
     <w:p>
       <w:pPr>
-        <w:spacing w:line="480" w:lineRule="auto"/>
+        <w:spacing w:line="360" w:lineRule="auto"/>
         <w:ind w:left="720" w:hanging="720"/>
         <w:rPr>
           <w:rFonts w:ascii="Garamond" w:hAnsi="Garamond"/>
@@ -3825,7 +4380,7 @@
     </w:p>
     <w:p>
       <w:pPr>
-        <w:spacing w:line="480" w:lineRule="auto"/>
+        <w:spacing w:line="360" w:lineRule="auto"/>
         <w:ind w:left="720" w:hanging="720"/>
         <w:rPr>
           <w:rFonts w:ascii="Garamond" w:hAnsi="Garamond"/>
@@ -3848,7 +4403,7 @@
     </w:p>
     <w:p>
       <w:pPr>
-        <w:spacing w:line="480" w:lineRule="auto"/>
+        <w:spacing w:line="360" w:lineRule="auto"/>
         <w:ind w:left="720" w:hanging="720"/>
         <w:rPr>
           <w:rFonts w:ascii="Garamond" w:hAnsi="Garamond"/>
@@ -3863,7 +4418,7 @@
     </w:p>
     <w:p>
       <w:pPr>
-        <w:spacing w:line="480" w:lineRule="auto"/>
+        <w:spacing w:line="360" w:lineRule="auto"/>
         <w:ind w:left="720" w:hanging="720"/>
         <w:rPr>
           <w:rFonts w:ascii="Garamond" w:hAnsi="Garamond"/>
@@ -3914,7 +4469,7 @@
     </w:p>
     <w:p>
       <w:pPr>
-        <w:spacing w:line="480" w:lineRule="auto"/>
+        <w:spacing w:line="360" w:lineRule="auto"/>
         <w:ind w:left="720" w:hanging="720"/>
         <w:rPr>
           <w:rFonts w:ascii="Garamond" w:hAnsi="Garamond"/>
@@ -3942,8 +4497,8 @@
       </w:r>
     </w:p>
     <w:sectPr>
-      <w:headerReference w:type="default" r:id="rId10"/>
-      <w:footerReference w:type="default" r:id="rId11"/>
+      <w:headerReference w:type="default" r:id="rId6"/>
+      <w:footerReference w:type="default" r:id="rId7"/>
       <w:pgSz w:w="12240" w:h="15840"/>
       <w:pgMar w:top="1440" w:right="1440" w:bottom="1440" w:left="1440" w:header="720" w:footer="720" w:gutter="0"/>
       <w:cols w:space="720"/>
@@ -3951,96 +4506,6 @@
     </w:sectPr>
   </w:body>
 </w:document>
-</file>
-
-<file path=word/comments.xml><?xml version="1.0" encoding="utf-8"?>
-<w:comments xmlns:wpc="http://schemas.microsoft.com/office/word/2010/wordprocessingCanvas" xmlns:cx="http://schemas.microsoft.com/office/drawing/2014/chartex" xmlns:cx1="http://schemas.microsoft.com/office/drawing/2015/9/8/chartex" xmlns:cx2="http://schemas.microsoft.com/office/drawing/2015/10/21/chartex" xmlns:cx3="http://schemas.microsoft.com/office/drawing/2016/5/9/chartex" xmlns:cx4="http://schemas.microsoft.com/office/drawing/2016/5/10/chartex" xmlns:cx5="http://schemas.microsoft.com/office/drawing/2016/5/11/chartex" xmlns:cx6="http://schemas.microsoft.com/office/drawing/2016/5/12/chartex" xmlns:cx7="http://schemas.microsoft.com/office/drawing/2016/5/13/chartex" xmlns:cx8="http://schemas.microsoft.com/office/drawing/2016/5/14/chartex" xmlns:mc="http://schemas.openxmlformats.org/markup-compatibility/2006" xmlns:aink="http://schemas.microsoft.com/office/drawing/2016/ink" xmlns:am3d="http://schemas.microsoft.com/office/drawing/2017/model3d" xmlns:o="urn:schemas-microsoft-com:office:office" xmlns:r="http://schemas.openxmlformats.org/officeDocument/2006/relationships" xmlns:m="http://schemas.openxmlformats.org/officeDocument/2006/math" xmlns:v="urn:schemas-microsoft-com:vml" xmlns:wp14="http://schemas.microsoft.com/office/word/2010/wordprocessingDrawing" xmlns:wp="http://schemas.openxmlformats.org/drawingml/2006/wordprocessingDrawing" xmlns:w10="urn:schemas-microsoft-com:office:word" xmlns:w="http://schemas.openxmlformats.org/wordprocessingml/2006/main" xmlns:w14="http://schemas.microsoft.com/office/word/2010/wordml" xmlns:w15="http://schemas.microsoft.com/office/word/2012/wordml" xmlns:w16cex="http://schemas.microsoft.com/office/word/2018/wordml/cex" xmlns:w16cid="http://schemas.microsoft.com/office/word/2016/wordml/cid" xmlns:w16="http://schemas.microsoft.com/office/word/2018/wordml" xmlns:w16sdtdh="http://schemas.microsoft.com/office/word/2020/wordml/sdtdatahash" xmlns:w16se="http://schemas.microsoft.com/office/word/2015/wordml/symex" xmlns:wpg="http://schemas.microsoft.com/office/word/2010/wordprocessingGroup" xmlns:wpi="http://schemas.microsoft.com/office/word/2010/wordprocessingInk" xmlns:wne="http://schemas.microsoft.com/office/word/2006/wordml" xmlns:wps="http://schemas.microsoft.com/office/word/2010/wordprocessingShape" mc:Ignorable="w14 w15 w16se w16cid w16 w16cex w16sdtdh wp14">
-  <w:comment w:id="0" w:author="Abbigail Hull" w:date="2020-10-25T18:41:00Z" w:initials="AH">
-    <w:p>
-      <w:pPr>
-        <w:pStyle w:val="CommentText"/>
-      </w:pPr>
-      <w:r>
-        <w:rPr>
-          <w:rStyle w:val="CommentReference"/>
-        </w:rPr>
-        <w:annotationRef/>
-      </w:r>
-      <w:r>
-        <w:t xml:space="preserve">Gendered referral of states is not typically used any more in academic </w:t>
-      </w:r>
-      <w:proofErr w:type="gramStart"/>
-      <w:r>
-        <w:t>circles</w:t>
-      </w:r>
-      <w:proofErr w:type="gramEnd"/>
-    </w:p>
-  </w:comment>
-  <w:comment w:id="1" w:author="Abbigail Hull" w:date="2020-10-25T18:44:00Z" w:initials="AH">
-    <w:p>
-      <w:pPr>
-        <w:pStyle w:val="CommentText"/>
-      </w:pPr>
-      <w:r>
-        <w:rPr>
-          <w:rStyle w:val="CommentReference"/>
-        </w:rPr>
-        <w:annotationRef/>
-      </w:r>
-      <w:r>
-        <w:t>Importance</w:t>
-      </w:r>
-    </w:p>
-  </w:comment>
-  <w:comment w:id="2" w:author="Abbigail Hull" w:date="2020-10-25T18:46:00Z" w:initials="AH">
-    <w:p>
-      <w:pPr>
-        <w:pStyle w:val="CommentText"/>
-      </w:pPr>
-      <w:r>
-        <w:rPr>
-          <w:rStyle w:val="CommentReference"/>
-        </w:rPr>
-        <w:annotationRef/>
-      </w:r>
-      <w:r>
-        <w:t>Good summary and conclusion!</w:t>
-      </w:r>
-    </w:p>
-    <w:p>
-      <w:pPr>
-        <w:pStyle w:val="CommentText"/>
-      </w:pPr>
-      <w:r>
-        <w:t xml:space="preserve"> </w:t>
-      </w:r>
-    </w:p>
-  </w:comment>
-</w:comments>
-</file>
-
-<file path=word/commentsExtended.xml><?xml version="1.0" encoding="utf-8"?>
-<w15:commentsEx xmlns:wpc="http://schemas.microsoft.com/office/word/2010/wordprocessingCanvas" xmlns:cx="http://schemas.microsoft.com/office/drawing/2014/chartex" xmlns:cx1="http://schemas.microsoft.com/office/drawing/2015/9/8/chartex" xmlns:cx2="http://schemas.microsoft.com/office/drawing/2015/10/21/chartex" xmlns:cx3="http://schemas.microsoft.com/office/drawing/2016/5/9/chartex" xmlns:cx4="http://schemas.microsoft.com/office/drawing/2016/5/10/chartex" xmlns:cx5="http://schemas.microsoft.com/office/drawing/2016/5/11/chartex" xmlns:cx6="http://schemas.microsoft.com/office/drawing/2016/5/12/chartex" xmlns:cx7="http://schemas.microsoft.com/office/drawing/2016/5/13/chartex" xmlns:cx8="http://schemas.microsoft.com/office/drawing/2016/5/14/chartex" xmlns:mc="http://schemas.openxmlformats.org/markup-compatibility/2006" xmlns:aink="http://schemas.microsoft.com/office/drawing/2016/ink" xmlns:am3d="http://schemas.microsoft.com/office/drawing/2017/model3d" xmlns:o="urn:schemas-microsoft-com:office:office" xmlns:r="http://schemas.openxmlformats.org/officeDocument/2006/relationships" xmlns:m="http://schemas.openxmlformats.org/officeDocument/2006/math" xmlns:v="urn:schemas-microsoft-com:vml" xmlns:wp14="http://schemas.microsoft.com/office/word/2010/wordprocessingDrawing" xmlns:wp="http://schemas.openxmlformats.org/drawingml/2006/wordprocessingDrawing" xmlns:w10="urn:schemas-microsoft-com:office:word" xmlns:w="http://schemas.openxmlformats.org/wordprocessingml/2006/main" xmlns:w14="http://schemas.microsoft.com/office/word/2010/wordml" xmlns:w15="http://schemas.microsoft.com/office/word/2012/wordml" xmlns:w16cex="http://schemas.microsoft.com/office/word/2018/wordml/cex" xmlns:w16cid="http://schemas.microsoft.com/office/word/2016/wordml/cid" xmlns:w16="http://schemas.microsoft.com/office/word/2018/wordml" xmlns:w16sdtdh="http://schemas.microsoft.com/office/word/2020/wordml/sdtdatahash" xmlns:w16se="http://schemas.microsoft.com/office/word/2015/wordml/symex" xmlns:wpg="http://schemas.microsoft.com/office/word/2010/wordprocessingGroup" xmlns:wpi="http://schemas.microsoft.com/office/word/2010/wordprocessingInk" xmlns:wne="http://schemas.microsoft.com/office/word/2006/wordml" xmlns:wps="http://schemas.microsoft.com/office/word/2010/wordprocessingShape" mc:Ignorable="w14 w15 w16se w16cid w16 w16cex w16sdtdh wp14">
-  <w15:commentEx w15:paraId="3F5966EE" w15:done="0"/>
-  <w15:commentEx w15:paraId="165CC327" w15:done="0"/>
-  <w15:commentEx w15:paraId="6601971F" w15:done="0"/>
-</w15:commentsEx>
-</file>
-
-<file path=word/commentsExtensible.xml><?xml version="1.0" encoding="utf-8"?>
-<w16cex:commentsExtensible xmlns:wpc="http://schemas.microsoft.com/office/word/2010/wordprocessingCanvas" xmlns:cx="http://schemas.microsoft.com/office/drawing/2014/chartex" xmlns:cx1="http://schemas.microsoft.com/office/drawing/2015/9/8/chartex" xmlns:cx2="http://schemas.microsoft.com/office/drawing/2015/10/21/chartex" xmlns:cx3="http://schemas.microsoft.com/office/drawing/2016/5/9/chartex" xmlns:cx4="http://schemas.microsoft.com/office/drawing/2016/5/10/chartex" xmlns:cx5="http://schemas.microsoft.com/office/drawing/2016/5/11/chartex" xmlns:cx6="http://schemas.microsoft.com/office/drawing/2016/5/12/chartex" xmlns:cx7="http://schemas.microsoft.com/office/drawing/2016/5/13/chartex" xmlns:cx8="http://schemas.microsoft.com/office/drawing/2016/5/14/chartex" xmlns:mc="http://schemas.openxmlformats.org/markup-compatibility/2006" xmlns:aink="http://schemas.microsoft.com/office/drawing/2016/ink" xmlns:am3d="http://schemas.microsoft.com/office/drawing/2017/model3d" xmlns:o="urn:schemas-microsoft-com:office:office" xmlns:r="http://schemas.openxmlformats.org/officeDocument/2006/relationships" xmlns:m="http://schemas.openxmlformats.org/officeDocument/2006/math" xmlns:v="urn:schemas-microsoft-com:vml" xmlns:wp14="http://schemas.microsoft.com/office/word/2010/wordprocessingDrawing" xmlns:wp="http://schemas.openxmlformats.org/drawingml/2006/wordprocessingDrawing" xmlns:w10="urn:schemas-microsoft-com:office:word" xmlns:w="http://schemas.openxmlformats.org/wordprocessingml/2006/main" xmlns:w14="http://schemas.microsoft.com/office/word/2010/wordml" xmlns:w15="http://schemas.microsoft.com/office/word/2012/wordml" xmlns:w16cex="http://schemas.microsoft.com/office/word/2018/wordml/cex" xmlns:w16cid="http://schemas.microsoft.com/office/word/2016/wordml/cid" xmlns:w16="http://schemas.microsoft.com/office/word/2018/wordml" xmlns:w16sdtdh="http://schemas.microsoft.com/office/word/2020/wordml/sdtdatahash" xmlns:w16se="http://schemas.microsoft.com/office/word/2015/wordml/symex" xmlns:wpg="http://schemas.microsoft.com/office/word/2010/wordprocessingGroup" xmlns:wpi="http://schemas.microsoft.com/office/word/2010/wordprocessingInk" xmlns:wne="http://schemas.microsoft.com/office/word/2006/wordml" xmlns:wps="http://schemas.microsoft.com/office/word/2010/wordprocessingShape" mc:Ignorable="w14 w15 w16se w16cid w16 w16cex w16sdtdh wp14">
-  <w16cex:commentExtensible w16cex:durableId="23404549" w16cex:dateUtc="2020-10-25T22:41:00Z"/>
-  <w16cex:commentExtensible w16cex:durableId="234045FA" w16cex:dateUtc="2020-10-25T22:44:00Z"/>
-  <w16cex:commentExtensible w16cex:durableId="2340469A" w16cex:dateUtc="2020-10-25T22:46:00Z"/>
-</w16cex:commentsExtensible>
-</file>
-
-<file path=word/commentsIds.xml><?xml version="1.0" encoding="utf-8"?>
-<w16cid:commentsIds xmlns:wpc="http://schemas.microsoft.com/office/word/2010/wordprocessingCanvas" xmlns:cx="http://schemas.microsoft.com/office/drawing/2014/chartex" xmlns:cx1="http://schemas.microsoft.com/office/drawing/2015/9/8/chartex" xmlns:cx2="http://schemas.microsoft.com/office/drawing/2015/10/21/chartex" xmlns:cx3="http://schemas.microsoft.com/office/drawing/2016/5/9/chartex" xmlns:cx4="http://schemas.microsoft.com/office/drawing/2016/5/10/chartex" xmlns:cx5="http://schemas.microsoft.com/office/drawing/2016/5/11/chartex" xmlns:cx6="http://schemas.microsoft.com/office/drawing/2016/5/12/chartex" xmlns:cx7="http://schemas.microsoft.com/office/drawing/2016/5/13/chartex" xmlns:cx8="http://schemas.microsoft.com/office/drawing/2016/5/14/chartex" xmlns:mc="http://schemas.openxmlformats.org/markup-compatibility/2006" xmlns:aink="http://schemas.microsoft.com/office/drawing/2016/ink" xmlns:am3d="http://schemas.microsoft.com/office/drawing/2017/model3d" xmlns:o="urn:schemas-microsoft-com:office:office" xmlns:r="http://schemas.openxmlformats.org/officeDocument/2006/relationships" xmlns:m="http://schemas.openxmlformats.org/officeDocument/2006/math" xmlns:v="urn:schemas-microsoft-com:vml" xmlns:wp14="http://schemas.microsoft.com/office/word/2010/wordprocessingDrawing" xmlns:wp="http://schemas.openxmlformats.org/drawingml/2006/wordprocessingDrawing" xmlns:w10="urn:schemas-microsoft-com:office:word" xmlns:w="http://schemas.openxmlformats.org/wordprocessingml/2006/main" xmlns:w14="http://schemas.microsoft.com/office/word/2010/wordml" xmlns:w15="http://schemas.microsoft.com/office/word/2012/wordml" xmlns:w16cex="http://schemas.microsoft.com/office/word/2018/wordml/cex" xmlns:w16cid="http://schemas.microsoft.com/office/word/2016/wordml/cid" xmlns:w16="http://schemas.microsoft.com/office/word/2018/wordml" xmlns:w16sdtdh="http://schemas.microsoft.com/office/word/2020/wordml/sdtdatahash" xmlns:w16se="http://schemas.microsoft.com/office/word/2015/wordml/symex" xmlns:wpg="http://schemas.microsoft.com/office/word/2010/wordprocessingGroup" xmlns:wpi="http://schemas.microsoft.com/office/word/2010/wordprocessingInk" xmlns:wne="http://schemas.microsoft.com/office/word/2006/wordml" xmlns:wps="http://schemas.microsoft.com/office/word/2010/wordprocessingShape" mc:Ignorable="w14 w15 w16se w16cid w16 w16cex w16sdtdh wp14">
-  <w16cid:commentId w16cid:paraId="3F5966EE" w16cid:durableId="23404549"/>
-  <w16cid:commentId w16cid:paraId="165CC327" w16cid:durableId="234045FA"/>
-  <w16cid:commentId w16cid:paraId="6601971F" w16cid:durableId="2340469A"/>
-</w16cid:commentsIds>
 </file>
 
 <file path=word/endnotes.xml><?xml version="1.0" encoding="utf-8"?>
@@ -4350,22 +4815,35 @@
     <w:p>
       <w:pPr>
         <w:pStyle w:val="FootnoteText"/>
+        <w:rPr>
+          <w:rFonts w:ascii="Garamond" w:hAnsi="Garamond"/>
+        </w:rPr>
       </w:pPr>
       <w:r>
         <w:rPr>
           <w:rStyle w:val="FootnoteReference"/>
+          <w:rFonts w:ascii="Garamond" w:hAnsi="Garamond"/>
         </w:rPr>
         <w:footnoteRef/>
       </w:r>
       <w:r>
+        <w:rPr>
+          <w:rFonts w:ascii="Garamond" w:hAnsi="Garamond"/>
+        </w:rPr>
         <w:t xml:space="preserve"> </w:t>
       </w:r>
       <w:proofErr w:type="spellStart"/>
       <w:r>
+        <w:rPr>
+          <w:rFonts w:ascii="Garamond" w:hAnsi="Garamond"/>
+        </w:rPr>
         <w:t>Immerwahr</w:t>
       </w:r>
       <w:proofErr w:type="spellEnd"/>
       <w:r>
+        <w:rPr>
+          <w:rFonts w:ascii="Garamond" w:hAnsi="Garamond"/>
+        </w:rPr>
         <w:t>, Daniel. “How to Hide an Empire: A Short History of the Greater United States” London: Vintage (2019): 9.</w:t>
       </w:r>
     </w:p>
@@ -4375,20 +4853,26 @@
       <w:pPr>
         <w:pStyle w:val="FootnoteText"/>
         <w:rPr>
+          <w:rFonts w:ascii="Garamond" w:hAnsi="Garamond"/>
           <w:color w:val="333333"/>
         </w:rPr>
       </w:pPr>
       <w:r>
         <w:rPr>
           <w:rStyle w:val="FootnoteReference"/>
+          <w:rFonts w:ascii="Garamond" w:hAnsi="Garamond"/>
         </w:rPr>
         <w:footnoteRef/>
       </w:r>
       <w:r>
+        <w:rPr>
+          <w:rFonts w:ascii="Garamond" w:hAnsi="Garamond"/>
+        </w:rPr>
         <w:t xml:space="preserve"> </w:t>
       </w:r>
       <w:r>
         <w:rPr>
+          <w:rFonts w:ascii="Garamond" w:hAnsi="Garamond"/>
           <w:i/>
           <w:iCs/>
           <w:color w:val="333333"/>
@@ -4397,6 +4881,7 @@
       </w:r>
       <w:r>
         <w:rPr>
+          <w:rFonts w:ascii="Garamond" w:hAnsi="Garamond"/>
           <w:color w:val="333333"/>
         </w:rPr>
         <w:t>. -09-11, 1793. Manuscript/Mixed Material. https://www.loc.gov/item/mtjbib008002/.</w:t>
@@ -4407,14 +4892,21 @@
     <w:p>
       <w:pPr>
         <w:pStyle w:val="FootnoteText"/>
+        <w:rPr>
+          <w:rFonts w:ascii="Garamond" w:hAnsi="Garamond"/>
+        </w:rPr>
       </w:pPr>
       <w:r>
         <w:rPr>
           <w:rStyle w:val="FootnoteReference"/>
+          <w:rFonts w:ascii="Garamond" w:hAnsi="Garamond"/>
         </w:rPr>
         <w:footnoteRef/>
       </w:r>
       <w:r>
+        <w:rPr>
+          <w:rFonts w:ascii="Garamond" w:hAnsi="Garamond"/>
+        </w:rPr>
         <w:t xml:space="preserve"> Powell, J. Bring Out Your Dead, University of Pennsylvania Press: Philadelphia (2014): ix.</w:t>
       </w:r>
     </w:p>
@@ -4423,22 +4915,35 @@
     <w:p>
       <w:pPr>
         <w:pStyle w:val="FootnoteText"/>
+        <w:rPr>
+          <w:rFonts w:ascii="Garamond" w:hAnsi="Garamond"/>
+        </w:rPr>
       </w:pPr>
       <w:r>
         <w:rPr>
           <w:rStyle w:val="FootnoteReference"/>
+          <w:rFonts w:ascii="Garamond" w:hAnsi="Garamond"/>
         </w:rPr>
         <w:footnoteRef/>
       </w:r>
       <w:r>
+        <w:rPr>
+          <w:rFonts w:ascii="Garamond" w:hAnsi="Garamond"/>
+        </w:rPr>
         <w:t xml:space="preserve"> </w:t>
       </w:r>
       <w:proofErr w:type="spellStart"/>
       <w:r>
+        <w:rPr>
+          <w:rFonts w:ascii="Garamond" w:hAnsi="Garamond"/>
+        </w:rPr>
         <w:t>Immerwahr</w:t>
       </w:r>
       <w:proofErr w:type="spellEnd"/>
       <w:r>
+        <w:rPr>
+          <w:rFonts w:ascii="Garamond" w:hAnsi="Garamond"/>
+        </w:rPr>
         <w:t>, D. How to Hide an Empire, (2019): 10-11.</w:t>
       </w:r>
     </w:p>
@@ -4447,22 +4952,35 @@
     <w:p>
       <w:pPr>
         <w:pStyle w:val="FootnoteText"/>
+        <w:rPr>
+          <w:rFonts w:ascii="Garamond" w:hAnsi="Garamond"/>
+        </w:rPr>
       </w:pPr>
       <w:r>
         <w:rPr>
           <w:rStyle w:val="FootnoteReference"/>
+          <w:rFonts w:ascii="Garamond" w:hAnsi="Garamond"/>
         </w:rPr>
         <w:footnoteRef/>
       </w:r>
       <w:r>
+        <w:rPr>
+          <w:rFonts w:ascii="Garamond" w:hAnsi="Garamond"/>
+        </w:rPr>
         <w:t xml:space="preserve"> </w:t>
       </w:r>
       <w:proofErr w:type="spellStart"/>
       <w:r>
+        <w:rPr>
+          <w:rFonts w:ascii="Garamond" w:hAnsi="Garamond"/>
+        </w:rPr>
         <w:t>Bouhassira</w:t>
       </w:r>
       <w:proofErr w:type="spellEnd"/>
       <w:r>
+        <w:rPr>
+          <w:rFonts w:ascii="Garamond" w:hAnsi="Garamond"/>
+        </w:rPr>
         <w:t>, Eric E. Beyond Yellow Fever Eradication Nation and Racial Gatekeeping in Cuba in Jose Amador, Medicine and Nation Building in the Americas, 1890-1940. Vanderbilt University Press. (2015)</w:t>
       </w:r>
     </w:p>
@@ -4471,22 +4989,35 @@
     <w:p>
       <w:pPr>
         <w:pStyle w:val="FootnoteText"/>
+        <w:rPr>
+          <w:rFonts w:ascii="Garamond" w:hAnsi="Garamond"/>
+        </w:rPr>
       </w:pPr>
       <w:r>
         <w:rPr>
           <w:rStyle w:val="FootnoteReference"/>
+          <w:rFonts w:ascii="Garamond" w:hAnsi="Garamond"/>
         </w:rPr>
         <w:footnoteRef/>
       </w:r>
       <w:r>
+        <w:rPr>
+          <w:rFonts w:ascii="Garamond" w:hAnsi="Garamond"/>
+        </w:rPr>
         <w:t xml:space="preserve"> </w:t>
       </w:r>
       <w:proofErr w:type="spellStart"/>
       <w:r>
+        <w:rPr>
+          <w:rFonts w:ascii="Garamond" w:hAnsi="Garamond"/>
+        </w:rPr>
         <w:t>Bouhassira</w:t>
       </w:r>
       <w:proofErr w:type="spellEnd"/>
       <w:r>
+        <w:rPr>
+          <w:rFonts w:ascii="Garamond" w:hAnsi="Garamond"/>
+        </w:rPr>
         <w:t>, Eric E. Beyond Yellow Fever Eradication Nation and Racial Gatekeeping in Cuba, (2015): 49.</w:t>
       </w:r>
     </w:p>
@@ -4495,24 +5026,35 @@
     <w:p>
       <w:pPr>
         <w:pStyle w:val="FootnoteText"/>
+        <w:rPr>
+          <w:rFonts w:ascii="Garamond" w:hAnsi="Garamond"/>
+        </w:rPr>
       </w:pPr>
       <w:r>
         <w:rPr>
           <w:rStyle w:val="FootnoteReference"/>
+          <w:rFonts w:ascii="Garamond" w:hAnsi="Garamond"/>
         </w:rPr>
         <w:footnoteRef/>
       </w:r>
       <w:r>
+        <w:rPr>
+          <w:rFonts w:ascii="Garamond" w:hAnsi="Garamond"/>
+        </w:rPr>
         <w:t xml:space="preserve"> </w:t>
       </w:r>
       <w:r>
         <w:rPr>
+          <w:rFonts w:ascii="Garamond" w:hAnsi="Garamond"/>
           <w:i/>
           <w:iCs/>
         </w:rPr>
         <w:t>Ibid</w:t>
       </w:r>
       <w:r>
+        <w:rPr>
+          <w:rFonts w:ascii="Garamond" w:hAnsi="Garamond"/>
+        </w:rPr>
         <w:t>, 50.</w:t>
       </w:r>
     </w:p>
@@ -4521,22 +5063,35 @@
     <w:p>
       <w:pPr>
         <w:pStyle w:val="FootnoteText"/>
+        <w:rPr>
+          <w:rFonts w:ascii="Garamond" w:hAnsi="Garamond"/>
+        </w:rPr>
       </w:pPr>
       <w:r>
         <w:rPr>
           <w:rStyle w:val="FootnoteReference"/>
+          <w:rFonts w:ascii="Garamond" w:hAnsi="Garamond"/>
         </w:rPr>
         <w:footnoteRef/>
       </w:r>
       <w:r>
+        <w:rPr>
+          <w:rFonts w:ascii="Garamond" w:hAnsi="Garamond"/>
+        </w:rPr>
         <w:t xml:space="preserve"> Showalter, J. </w:t>
       </w:r>
       <w:proofErr w:type="gramStart"/>
       <w:r>
+        <w:rPr>
+          <w:rFonts w:ascii="Garamond" w:hAnsi="Garamond"/>
+        </w:rPr>
         <w:t>W. ”Redeeming</w:t>
       </w:r>
       <w:proofErr w:type="gramEnd"/>
       <w:r>
+        <w:rPr>
+          <w:rFonts w:ascii="Garamond" w:hAnsi="Garamond"/>
+        </w:rPr>
         <w:t xml:space="preserve"> the Tropics,” National Geographic Magazine 25:3 (1914): 345.</w:t>
       </w:r>
     </w:p>
@@ -4633,14 +5188,6 @@
     </int:Content>
   </int:Observations>
 </int:Intelligence>
-</file>
-
-<file path=word/people.xml><?xml version="1.0" encoding="utf-8"?>
-<w15:people xmlns:wpc="http://schemas.microsoft.com/office/word/2010/wordprocessingCanvas" xmlns:cx="http://schemas.microsoft.com/office/drawing/2014/chartex" xmlns:cx1="http://schemas.microsoft.com/office/drawing/2015/9/8/chartex" xmlns:cx2="http://schemas.microsoft.com/office/drawing/2015/10/21/chartex" xmlns:cx3="http://schemas.microsoft.com/office/drawing/2016/5/9/chartex" xmlns:cx4="http://schemas.microsoft.com/office/drawing/2016/5/10/chartex" xmlns:cx5="http://schemas.microsoft.com/office/drawing/2016/5/11/chartex" xmlns:cx6="http://schemas.microsoft.com/office/drawing/2016/5/12/chartex" xmlns:cx7="http://schemas.microsoft.com/office/drawing/2016/5/13/chartex" xmlns:cx8="http://schemas.microsoft.com/office/drawing/2016/5/14/chartex" xmlns:mc="http://schemas.openxmlformats.org/markup-compatibility/2006" xmlns:aink="http://schemas.microsoft.com/office/drawing/2016/ink" xmlns:am3d="http://schemas.microsoft.com/office/drawing/2017/model3d" xmlns:o="urn:schemas-microsoft-com:office:office" xmlns:r="http://schemas.openxmlformats.org/officeDocument/2006/relationships" xmlns:m="http://schemas.openxmlformats.org/officeDocument/2006/math" xmlns:v="urn:schemas-microsoft-com:vml" xmlns:wp14="http://schemas.microsoft.com/office/word/2010/wordprocessingDrawing" xmlns:wp="http://schemas.openxmlformats.org/drawingml/2006/wordprocessingDrawing" xmlns:w10="urn:schemas-microsoft-com:office:word" xmlns:w="http://schemas.openxmlformats.org/wordprocessingml/2006/main" xmlns:w14="http://schemas.microsoft.com/office/word/2010/wordml" xmlns:w15="http://schemas.microsoft.com/office/word/2012/wordml" xmlns:w16cex="http://schemas.microsoft.com/office/word/2018/wordml/cex" xmlns:w16cid="http://schemas.microsoft.com/office/word/2016/wordml/cid" xmlns:w16="http://schemas.microsoft.com/office/word/2018/wordml" xmlns:w16sdtdh="http://schemas.microsoft.com/office/word/2020/wordml/sdtdatahash" xmlns:w16se="http://schemas.microsoft.com/office/word/2015/wordml/symex" xmlns:wpg="http://schemas.microsoft.com/office/word/2010/wordprocessingGroup" xmlns:wpi="http://schemas.microsoft.com/office/word/2010/wordprocessingInk" xmlns:wne="http://schemas.microsoft.com/office/word/2006/wordml" xmlns:wps="http://schemas.microsoft.com/office/word/2010/wordprocessingShape" mc:Ignorable="w14 w15 w16se w16cid w16 w16cex w16sdtdh wp14">
-  <w15:person w15:author="Abbigail Hull">
-    <w15:presenceInfo w15:providerId="AD" w15:userId="S::ah6011a@american.edu::35b228b9-1768-42a4-8fa8-545552ab7553"/>
-  </w15:person>
-</w15:people>
 </file>
 
 <file path=word/styles.xml><?xml version="1.0" encoding="utf-8"?>

</xml_diff>